<commit_message>
Actualização do relatorio Limpeza Pequenas correções
</commit_message>
<xml_diff>
--- a/docs/relatório.docx
+++ b/docs/relatório.docx
@@ -1,6 +1,6 @@
 
 <file path=word/document.xml><?xml version="1.0" encoding="utf-8"?>
-<w:document xmlns:wpc="http://schemas.microsoft.com/office/word/2010/wordprocessingCanvas" xmlns:cx="http://schemas.microsoft.com/office/drawing/2014/chartex" xmlns:cx1="http://schemas.microsoft.com/office/drawing/2015/9/8/chartex" xmlns:cx2="http://schemas.microsoft.com/office/drawing/2015/10/21/chartex" xmlns:cx3="http://schemas.microsoft.com/office/drawing/2016/5/9/chartex" xmlns:cx4="http://schemas.microsoft.com/office/drawing/2016/5/10/chartex" xmlns:cx5="http://schemas.microsoft.com/office/drawing/2016/5/11/chartex" xmlns:cx6="http://schemas.microsoft.com/office/drawing/2016/5/12/chartex" xmlns:cx7="http://schemas.microsoft.com/office/drawing/2016/5/13/chartex" xmlns:cx8="http://schemas.microsoft.com/office/drawing/2016/5/14/chartex" xmlns:mc="http://schemas.openxmlformats.org/markup-compatibility/2006" xmlns:aink="http://schemas.microsoft.com/office/drawing/2016/ink" xmlns:am3d="http://schemas.microsoft.com/office/drawing/2017/model3d" xmlns:o="urn:schemas-microsoft-com:office:office" xmlns:r="http://schemas.openxmlformats.org/officeDocument/2006/relationships" xmlns:m="http://schemas.openxmlformats.org/officeDocument/2006/math" xmlns:v="urn:schemas-microsoft-com:vml" xmlns:wp14="http://schemas.microsoft.com/office/word/2010/wordprocessingDrawing" xmlns:wp="http://schemas.openxmlformats.org/drawingml/2006/wordprocessingDrawing" xmlns:w10="urn:schemas-microsoft-com:office:word" xmlns:w="http://schemas.openxmlformats.org/wordprocessingml/2006/main" xmlns:w14="http://schemas.microsoft.com/office/word/2010/wordml" xmlns:w15="http://schemas.microsoft.com/office/word/2012/wordml" xmlns:w16cid="http://schemas.microsoft.com/office/word/2016/wordml/cid" xmlns:w16se="http://schemas.microsoft.com/office/word/2015/wordml/symex" xmlns:wpg="http://schemas.microsoft.com/office/word/2010/wordprocessingGroup" xmlns:wpi="http://schemas.microsoft.com/office/word/2010/wordprocessingInk" xmlns:wne="http://schemas.microsoft.com/office/word/2006/wordml" xmlns:wps="http://schemas.microsoft.com/office/word/2010/wordprocessingShape" mc:Ignorable="w14 w15 w16se w16cid wp14">
+<w:document xmlns:wpc="http://schemas.microsoft.com/office/word/2010/wordprocessingCanvas" xmlns:cx="http://schemas.microsoft.com/office/drawing/2014/chartex" xmlns:cx1="http://schemas.microsoft.com/office/drawing/2015/9/8/chartex" xmlns:mc="http://schemas.openxmlformats.org/markup-compatibility/2006" xmlns:o="urn:schemas-microsoft-com:office:office" xmlns:r="http://schemas.openxmlformats.org/officeDocument/2006/relationships" xmlns:m="http://schemas.openxmlformats.org/officeDocument/2006/math" xmlns:v="urn:schemas-microsoft-com:vml" xmlns:wp14="http://schemas.microsoft.com/office/word/2010/wordprocessingDrawing" xmlns:wp="http://schemas.openxmlformats.org/drawingml/2006/wordprocessingDrawing" xmlns:w10="urn:schemas-microsoft-com:office:word" xmlns:w="http://schemas.openxmlformats.org/wordprocessingml/2006/main" xmlns:w14="http://schemas.microsoft.com/office/word/2010/wordml" xmlns:w15="http://schemas.microsoft.com/office/word/2012/wordml" xmlns:w16se="http://schemas.microsoft.com/office/word/2015/wordml/symex" xmlns:wpg="http://schemas.microsoft.com/office/word/2010/wordprocessingGroup" xmlns:wpi="http://schemas.microsoft.com/office/word/2010/wordprocessingInk" xmlns:wne="http://schemas.microsoft.com/office/word/2006/wordml" xmlns:wps="http://schemas.microsoft.com/office/word/2010/wordprocessingShape" mc:Ignorable="w14 w15 w16se wp14">
   <w:body>
     <w:p>
       <w:pPr>
@@ -310,7 +310,7 @@
     </w:p>
     <w:p>
       <w:pPr>
-        <w:pStyle w:val="Ttulo2"/>
+        <w:pStyle w:val="Heading2"/>
       </w:pPr>
       <w:r>
         <w:lastRenderedPageBreak/>
@@ -535,19 +535,7 @@
         <w:rPr>
           <w:lang w:val="pt-PT"/>
         </w:rPr>
-        <w:t xml:space="preserve">- A informação deve ser gerada dinamicamente a partir de uma base de dados MySQL (não podem existir páginas estáticas.  As categorias, produtos, descrição, imagens tem </w:t>
-      </w:r>
-      <w:r>
-        <w:rPr>
-          <w:lang w:val="pt-PT"/>
-        </w:rPr>
-        <w:t>de</w:t>
-      </w:r>
-      <w:r>
-        <w:rPr>
-          <w:lang w:val="pt-PT"/>
-        </w:rPr>
-        <w:t xml:space="preserve"> ser obtidos da base de dados)</w:t>
+        <w:t>- A informação deve ser gerada dinamicamente a partir de uma base de dados MySQL (não podem existir páginas estáticas.  As categorias, produtos, descrição, imagens tem de ser obtidos da base de dados)</w:t>
       </w:r>
     </w:p>
     <w:p>
@@ -616,7 +604,7 @@
       <w:hyperlink r:id="rId9" w:history="1">
         <w:r>
           <w:rPr>
-            <w:rStyle w:val="Hiperligao"/>
+            <w:rStyle w:val="Hyperlink"/>
             <w:lang w:val="pt-PT"/>
           </w:rPr>
           <w:t>https://github.com/rvl10/Projeto-Multimedia</w:t>
@@ -647,6 +635,58 @@
     </w:p>
     <w:p>
       <w:pPr>
+        <w:pStyle w:val="Texto"/>
+        <w:rPr>
+          <w:lang w:val="pt-PT"/>
+        </w:rPr>
+      </w:pPr>
+    </w:p>
+    <w:p>
+      <w:pPr>
+        <w:jc w:val="center"/>
+      </w:pPr>
+    </w:p>
+    <w:p>
+      <w:pPr>
+        <w:pStyle w:val="Heading2"/>
+      </w:pPr>
+      <w:r>
+        <w:lastRenderedPageBreak/>
+        <w:t>Objetivos</w:t>
+      </w:r>
+    </w:p>
+    <w:p>
+      <w:r>
+        <w:t>Os objectivos passam por tentar comprir com todos os requistos apresentados a este projeto de venda de artigos informaticos, permitendo uma experiencia minima de um real site disponivel na web. Que funcionam todos os dias 24 horas por dia permitendo um negocio funcionar com baixos custos 24 horas, 7 dias por semana e 365 dias por ano.</w:t>
+      </w:r>
+      <w:bookmarkStart w:id="0" w:name="_GoBack"/>
+      <w:bookmarkEnd w:id="0"/>
+    </w:p>
+    <w:p/>
+    <w:p>
+      <w:pPr>
+        <w:pStyle w:val="Heading2"/>
+      </w:pPr>
+      <w:r>
+        <w:t>Trabalho Desenvolvido</w:t>
+      </w:r>
+    </w:p>
+    <w:p>
+      <w:pPr>
+        <w:pStyle w:val="Textbody"/>
+      </w:pPr>
+      <w:r>
+        <w:t>Depois de criar o ficheiro de ligação a base de dados “</w:t>
+      </w:r>
+      <w:r>
+        <w:t>ligacao_bd.php</w:t>
+      </w:r>
+      <w:r>
+        <w:t>” e exportar a base de dados desenhada no WorkBench, desenvolvemos o formulario de registo com validação dos campos que cria utilizadores com nivel de utilizador do tipo “cliente”.</w:t>
+      </w:r>
+    </w:p>
+    <w:p>
+      <w:pPr>
         <w:jc w:val="center"/>
       </w:pPr>
       <w:r>
@@ -655,10 +695,10 @@
           <w:lang w:val="en-US" w:eastAsia="en-US" w:bidi="ar-SA"/>
         </w:rPr>
         <w:drawing>
-          <wp:inline distT="0" distB="0" distL="0" distR="0" wp14:anchorId="2269486B" wp14:editId="3C0C03AB">
-            <wp:extent cx="923925" cy="932815"/>
+          <wp:inline distT="0" distB="0" distL="0" distR="0" wp14:anchorId="68EB5468" wp14:editId="03603F58">
+            <wp:extent cx="5731510" cy="4001478"/>
             <wp:effectExtent l="0" t="0" r="0" b="0"/>
-            <wp:docPr id="2" name="Picture" descr="A description..."/>
+            <wp:docPr id="4" name="Picture 4" descr="C:\Users\E818\Documents\ShareX\Screenshots\2020-02\firefox_uO2hYWjexD.png"/>
             <wp:cNvGraphicFramePr>
               <a:graphicFrameLocks xmlns:a="http://schemas.openxmlformats.org/drawingml/2006/main" noChangeAspect="1"/>
             </wp:cNvGraphicFramePr>
@@ -666,13 +706,19 @@
               <a:graphicData uri="http://schemas.openxmlformats.org/drawingml/2006/picture">
                 <pic:pic xmlns:pic="http://schemas.openxmlformats.org/drawingml/2006/picture">
                   <pic:nvPicPr>
-                    <pic:cNvPr id="0" name="Picture" descr="A description..."/>
+                    <pic:cNvPr id="0" name="Picture 1" descr="C:\Users\E818\Documents\ShareX\Screenshots\2020-02\firefox_uO2hYWjexD.png"/>
                     <pic:cNvPicPr>
                       <a:picLocks noChangeAspect="1" noChangeArrowheads="1"/>
                     </pic:cNvPicPr>
                   </pic:nvPicPr>
                   <pic:blipFill>
-                    <a:blip r:embed="rId10" cstate="print"/>
+                    <a:blip r:embed="rId10" cstate="print">
+                      <a:extLst>
+                        <a:ext uri="{28A0092B-C50C-407E-A947-70E740481C1C}">
+                          <a14:useLocalDpi xmlns:a14="http://schemas.microsoft.com/office/drawing/2010/main" val="0"/>
+                        </a:ext>
+                      </a:extLst>
+                    </a:blip>
                     <a:srcRect/>
                     <a:stretch>
                       <a:fillRect/>
@@ -681,17 +727,14 @@
                   <pic:spPr bwMode="auto">
                     <a:xfrm>
                       <a:off x="0" y="0"/>
-                      <a:ext cx="923925" cy="932815"/>
+                      <a:ext cx="5731510" cy="4001478"/>
                     </a:xfrm>
                     <a:prstGeom prst="rect">
                       <a:avLst/>
                     </a:prstGeom>
                     <a:noFill/>
-                    <a:ln w="9525">
+                    <a:ln>
                       <a:noFill/>
-                      <a:miter lim="800000"/>
-                      <a:headEnd/>
-                      <a:tailEnd/>
                     </a:ln>
                   </pic:spPr>
                 </pic:pic>
@@ -704,80 +747,790 @@
     <w:p>
       <w:pPr>
         <w:pStyle w:val="Caption1"/>
-      </w:pPr>
-      <w:bookmarkStart w:id="0" w:name="_Ref288391768"/>
-      <w:r>
-        <w:rPr>
-          <w:rFonts w:ascii="Garamond" w:hAnsi="Garamond"/>
-          <w:sz w:val="24"/>
-        </w:rPr>
-        <w:t xml:space="preserve">Figura </w:t>
-      </w:r>
-      <w:bookmarkEnd w:id="0"/>
-      <w:r>
-        <w:rPr>
-          <w:rFonts w:ascii="Garamond" w:hAnsi="Garamond"/>
-          <w:sz w:val="24"/>
-        </w:rPr>
-        <w:t xml:space="preserve"> - &lt;legenda da figura&gt;</w:t>
-      </w:r>
-    </w:p>
-    <w:p>
-      <w:pPr>
-        <w:pStyle w:val="Ttulo2"/>
-      </w:pPr>
-      <w:r>
+        <w:rPr>
+          <w:rFonts w:ascii="Garamond" w:hAnsi="Garamond"/>
+          <w:sz w:val="24"/>
+        </w:rPr>
+      </w:pPr>
+      <w:r>
+        <w:rPr>
+          <w:rFonts w:ascii="Garamond" w:hAnsi="Garamond"/>
+          <w:sz w:val="24"/>
+        </w:rPr>
+        <w:t>Figura</w:t>
+      </w:r>
+      <w:r>
+        <w:rPr>
+          <w:rFonts w:ascii="Garamond" w:hAnsi="Garamond"/>
+          <w:sz w:val="24"/>
+        </w:rPr>
+        <w:t xml:space="preserve"> 1 –</w:t>
+      </w:r>
+      <w:r>
+        <w:rPr>
+          <w:rFonts w:ascii="Garamond" w:hAnsi="Garamond"/>
+          <w:sz w:val="24"/>
+        </w:rPr>
+        <w:t xml:space="preserve"> </w:t>
+      </w:r>
+      <w:r>
+        <w:rPr>
+          <w:rFonts w:ascii="Garamond" w:hAnsi="Garamond"/>
+          <w:sz w:val="24"/>
+        </w:rPr>
+        <w:t>Formulario de registo apos validado</w:t>
+      </w:r>
+    </w:p>
+    <w:p>
+      <w:pPr>
+        <w:pStyle w:val="Caption1"/>
+      </w:pPr>
+    </w:p>
+    <w:p>
+      <w:pPr>
+        <w:pStyle w:val="Textbody"/>
+      </w:pPr>
+      <w:r>
+        <w:t>De forma a tornar o formulario mais amigavel ao utilizador utilizamos o datepicker da jquery que tem um aspecto apresentado na imagem a baixo e permite muito mais facilmente introduzir uma data.</w:t>
+      </w:r>
+    </w:p>
+    <w:p>
+      <w:pPr>
+        <w:pStyle w:val="Textbody"/>
+      </w:pPr>
+      <w:r>
+        <w:rPr>
+          <w:noProof/>
+          <w:lang w:val="en-US" w:eastAsia="en-US" w:bidi="ar-SA"/>
+        </w:rPr>
         <w:lastRenderedPageBreak/>
-        <w:t>Objetivos</w:t>
-      </w:r>
-    </w:p>
-    <w:p/>
-    <w:p/>
-    <w:p>
-      <w:pPr>
-        <w:pStyle w:val="Ttulo3"/>
-      </w:pPr>
-      <w:r>
-        <w:t>Título de Sub-Secção</w:t>
-      </w:r>
-    </w:p>
-    <w:p>
-      <w:bookmarkStart w:id="1" w:name="__DdeLink__409_1080547250"/>
-      <w:bookmarkEnd w:id="1"/>
-      <w:r>
-        <w:t>Texto de sub-secção ...</w:t>
-      </w:r>
-    </w:p>
-    <w:p>
-      <w:pPr>
-        <w:pStyle w:val="Ttulo3"/>
-      </w:pPr>
-      <w:r>
-        <w:t>Título de Sub-Secção</w:t>
-      </w:r>
-    </w:p>
-    <w:p>
-      <w:r>
-        <w:t>Texto de sub-secção ...</w:t>
-      </w:r>
-    </w:p>
-    <w:p>
-      <w:r>
-        <w:t xml:space="preserve"> ...</w:t>
-      </w:r>
-    </w:p>
-    <w:p/>
-    <w:p>
-      <w:pPr>
-        <w:pStyle w:val="Ttulo2"/>
-      </w:pPr>
-      <w:r>
-        <w:t>Trabalho Desenvolvido</w:t>
-      </w:r>
-    </w:p>
-    <w:p>
-      <w:pPr>
-        <w:pStyle w:val="Ttulo2"/>
+        <w:drawing>
+          <wp:inline distT="0" distB="0" distL="0" distR="0" wp14:anchorId="720625F5" wp14:editId="6F717347">
+            <wp:extent cx="5731510" cy="3044865"/>
+            <wp:effectExtent l="0" t="0" r="0" b="0"/>
+            <wp:docPr id="5" name="Picture 5" descr="C:\Users\E818\Documents\ShareX\Screenshots\2020-02\firefox_oFNyyji7tq.png"/>
+            <wp:cNvGraphicFramePr>
+              <a:graphicFrameLocks xmlns:a="http://schemas.openxmlformats.org/drawingml/2006/main" noChangeAspect="1"/>
+            </wp:cNvGraphicFramePr>
+            <a:graphic xmlns:a="http://schemas.openxmlformats.org/drawingml/2006/main">
+              <a:graphicData uri="http://schemas.openxmlformats.org/drawingml/2006/picture">
+                <pic:pic xmlns:pic="http://schemas.openxmlformats.org/drawingml/2006/picture">
+                  <pic:nvPicPr>
+                    <pic:cNvPr id="0" name="Picture 2" descr="C:\Users\E818\Documents\ShareX\Screenshots\2020-02\firefox_oFNyyji7tq.png"/>
+                    <pic:cNvPicPr>
+                      <a:picLocks noChangeAspect="1" noChangeArrowheads="1"/>
+                    </pic:cNvPicPr>
+                  </pic:nvPicPr>
+                  <pic:blipFill>
+                    <a:blip r:embed="rId11" cstate="print">
+                      <a:extLst>
+                        <a:ext uri="{28A0092B-C50C-407E-A947-70E740481C1C}">
+                          <a14:useLocalDpi xmlns:a14="http://schemas.microsoft.com/office/drawing/2010/main" val="0"/>
+                        </a:ext>
+                      </a:extLst>
+                    </a:blip>
+                    <a:srcRect/>
+                    <a:stretch>
+                      <a:fillRect/>
+                    </a:stretch>
+                  </pic:blipFill>
+                  <pic:spPr bwMode="auto">
+                    <a:xfrm>
+                      <a:off x="0" y="0"/>
+                      <a:ext cx="5731510" cy="3044865"/>
+                    </a:xfrm>
+                    <a:prstGeom prst="rect">
+                      <a:avLst/>
+                    </a:prstGeom>
+                    <a:noFill/>
+                    <a:ln>
+                      <a:noFill/>
+                    </a:ln>
+                  </pic:spPr>
+                </pic:pic>
+              </a:graphicData>
+            </a:graphic>
+          </wp:inline>
+        </w:drawing>
+      </w:r>
+    </w:p>
+    <w:p>
+      <w:pPr>
+        <w:pStyle w:val="Caption1"/>
+        <w:rPr>
+          <w:rFonts w:ascii="Garamond" w:hAnsi="Garamond"/>
+          <w:sz w:val="24"/>
+        </w:rPr>
+      </w:pPr>
+      <w:r>
+        <w:rPr>
+          <w:rFonts w:ascii="Garamond" w:hAnsi="Garamond"/>
+          <w:sz w:val="24"/>
+        </w:rPr>
+        <w:t>Figura</w:t>
+      </w:r>
+      <w:r>
+        <w:rPr>
+          <w:rFonts w:ascii="Garamond" w:hAnsi="Garamond"/>
+          <w:sz w:val="24"/>
+        </w:rPr>
+        <w:t xml:space="preserve"> 2</w:t>
+      </w:r>
+      <w:r>
+        <w:rPr>
+          <w:rFonts w:ascii="Garamond" w:hAnsi="Garamond"/>
+          <w:sz w:val="24"/>
+        </w:rPr>
+        <w:t xml:space="preserve"> – Formulario de registo </w:t>
+      </w:r>
+      <w:r>
+        <w:rPr>
+          <w:rFonts w:ascii="Garamond" w:hAnsi="Garamond"/>
+          <w:sz w:val="24"/>
+        </w:rPr>
+        <w:t>campo data de nascimento jquery</w:t>
+      </w:r>
+    </w:p>
+    <w:p>
+      <w:pPr>
+        <w:pStyle w:val="Caption1"/>
+        <w:rPr>
+          <w:rFonts w:ascii="Garamond" w:hAnsi="Garamond"/>
+          <w:sz w:val="24"/>
+        </w:rPr>
+      </w:pPr>
+    </w:p>
+    <w:p>
+      <w:pPr>
+        <w:pStyle w:val="Textbody"/>
+      </w:pPr>
+      <w:r>
+        <w:t>Apos isso implementamos um login para permitir aceder a funcionalidades restritas apenas a utilizadores registados e tem ainda um botão para ligar a pagina de registo. É validado se os campos estão vazios e se os dados de login coincidem.</w:t>
+      </w:r>
+    </w:p>
+    <w:p>
+      <w:pPr>
+        <w:pStyle w:val="Textbody"/>
+      </w:pPr>
+      <w:r>
+        <w:rPr>
+          <w:noProof/>
+          <w:lang w:val="en-US" w:eastAsia="en-US" w:bidi="ar-SA"/>
+        </w:rPr>
+        <w:drawing>
+          <wp:inline distT="0" distB="0" distL="0" distR="0" wp14:anchorId="6F9F3A50" wp14:editId="6D4AF19E">
+            <wp:extent cx="5731510" cy="3044865"/>
+            <wp:effectExtent l="0" t="0" r="0" b="0"/>
+            <wp:docPr id="6" name="Picture 6" descr="C:\Users\E818\Documents\ShareX\Screenshots\2020-02\firefox_tgPsPtcc7V.png"/>
+            <wp:cNvGraphicFramePr>
+              <a:graphicFrameLocks xmlns:a="http://schemas.openxmlformats.org/drawingml/2006/main" noChangeAspect="1"/>
+            </wp:cNvGraphicFramePr>
+            <a:graphic xmlns:a="http://schemas.openxmlformats.org/drawingml/2006/main">
+              <a:graphicData uri="http://schemas.openxmlformats.org/drawingml/2006/picture">
+                <pic:pic xmlns:pic="http://schemas.openxmlformats.org/drawingml/2006/picture">
+                  <pic:nvPicPr>
+                    <pic:cNvPr id="0" name="Picture 3" descr="C:\Users\E818\Documents\ShareX\Screenshots\2020-02\firefox_tgPsPtcc7V.png"/>
+                    <pic:cNvPicPr>
+                      <a:picLocks noChangeAspect="1" noChangeArrowheads="1"/>
+                    </pic:cNvPicPr>
+                  </pic:nvPicPr>
+                  <pic:blipFill>
+                    <a:blip r:embed="rId12" cstate="print">
+                      <a:extLst>
+                        <a:ext uri="{28A0092B-C50C-407E-A947-70E740481C1C}">
+                          <a14:useLocalDpi xmlns:a14="http://schemas.microsoft.com/office/drawing/2010/main" val="0"/>
+                        </a:ext>
+                      </a:extLst>
+                    </a:blip>
+                    <a:srcRect/>
+                    <a:stretch>
+                      <a:fillRect/>
+                    </a:stretch>
+                  </pic:blipFill>
+                  <pic:spPr bwMode="auto">
+                    <a:xfrm>
+                      <a:off x="0" y="0"/>
+                      <a:ext cx="5731510" cy="3044865"/>
+                    </a:xfrm>
+                    <a:prstGeom prst="rect">
+                      <a:avLst/>
+                    </a:prstGeom>
+                    <a:noFill/>
+                    <a:ln>
+                      <a:noFill/>
+                    </a:ln>
+                  </pic:spPr>
+                </pic:pic>
+              </a:graphicData>
+            </a:graphic>
+          </wp:inline>
+        </w:drawing>
+      </w:r>
+    </w:p>
+    <w:p>
+      <w:pPr>
+        <w:pStyle w:val="Caption1"/>
+        <w:rPr>
+          <w:rFonts w:ascii="Garamond" w:hAnsi="Garamond"/>
+          <w:sz w:val="24"/>
+        </w:rPr>
+      </w:pPr>
+      <w:r>
+        <w:rPr>
+          <w:rFonts w:ascii="Garamond" w:hAnsi="Garamond"/>
+          <w:sz w:val="24"/>
+        </w:rPr>
+        <w:t>Figura</w:t>
+      </w:r>
+      <w:r>
+        <w:rPr>
+          <w:rFonts w:ascii="Garamond" w:hAnsi="Garamond"/>
+          <w:sz w:val="24"/>
+        </w:rPr>
+        <w:t xml:space="preserve"> 3</w:t>
+      </w:r>
+      <w:r>
+        <w:rPr>
+          <w:rFonts w:ascii="Garamond" w:hAnsi="Garamond"/>
+          <w:sz w:val="24"/>
+        </w:rPr>
+        <w:t xml:space="preserve"> – Formulario de </w:t>
+      </w:r>
+      <w:r>
+        <w:rPr>
+          <w:rFonts w:ascii="Garamond" w:hAnsi="Garamond"/>
+          <w:sz w:val="24"/>
+        </w:rPr>
+        <w:t>login</w:t>
+      </w:r>
+      <w:r>
+        <w:rPr>
+          <w:rFonts w:ascii="Garamond" w:hAnsi="Garamond"/>
+          <w:sz w:val="24"/>
+        </w:rPr>
+        <w:t xml:space="preserve"> campo </w:t>
+      </w:r>
+      <w:r>
+        <w:rPr>
+          <w:rFonts w:ascii="Garamond" w:hAnsi="Garamond"/>
+          <w:sz w:val="24"/>
+        </w:rPr>
+        <w:t>com validação de campos</w:t>
+      </w:r>
+    </w:p>
+    <w:p>
+      <w:pPr>
+        <w:pStyle w:val="Textbody"/>
+      </w:pPr>
+      <w:r>
+        <w:t>O painel de administrador esta apenas disponivel para os utilizadores com essas permissões e permite as seguintes funcionalidades;</w:t>
+      </w:r>
+    </w:p>
+    <w:p>
+      <w:pPr>
+        <w:pStyle w:val="Textbody"/>
+        <w:numPr>
+          <w:ilvl w:val="0"/>
+          <w:numId w:val="4"/>
+        </w:numPr>
+      </w:pPr>
+      <w:r>
+        <w:t>Adicionar Categoria</w:t>
+      </w:r>
+    </w:p>
+    <w:p>
+      <w:pPr>
+        <w:pStyle w:val="Textbody"/>
+        <w:numPr>
+          <w:ilvl w:val="0"/>
+          <w:numId w:val="4"/>
+        </w:numPr>
+      </w:pPr>
+      <w:r>
+        <w:lastRenderedPageBreak/>
+        <w:t>Adicionar SubCategoria</w:t>
+      </w:r>
+    </w:p>
+    <w:p>
+      <w:pPr>
+        <w:pStyle w:val="Textbody"/>
+        <w:numPr>
+          <w:ilvl w:val="0"/>
+          <w:numId w:val="4"/>
+        </w:numPr>
+      </w:pPr>
+      <w:r>
+        <w:t>Remover Categoria</w:t>
+      </w:r>
+    </w:p>
+    <w:p>
+      <w:pPr>
+        <w:pStyle w:val="Textbody"/>
+        <w:numPr>
+          <w:ilvl w:val="0"/>
+          <w:numId w:val="4"/>
+        </w:numPr>
+      </w:pPr>
+      <w:r>
+        <w:t>Remover SubCategoria</w:t>
+      </w:r>
+    </w:p>
+    <w:p>
+      <w:pPr>
+        <w:pStyle w:val="Textbody"/>
+        <w:numPr>
+          <w:ilvl w:val="0"/>
+          <w:numId w:val="4"/>
+        </w:numPr>
+      </w:pPr>
+      <w:r>
+        <w:t>Fazer Logout “Sair”</w:t>
+      </w:r>
+    </w:p>
+    <w:p>
+      <w:pPr>
+        <w:pStyle w:val="Textbody"/>
+        <w:ind w:left="60"/>
+      </w:pPr>
+      <w:r>
+        <w:rPr>
+          <w:noProof/>
+          <w:lang w:val="en-US" w:eastAsia="en-US" w:bidi="ar-SA"/>
+        </w:rPr>
+        <w:drawing>
+          <wp:inline distT="0" distB="0" distL="0" distR="0" wp14:anchorId="27600D87" wp14:editId="2943C865">
+            <wp:extent cx="5731510" cy="3044865"/>
+            <wp:effectExtent l="0" t="0" r="0" b="0"/>
+            <wp:docPr id="7" name="Picture 7" descr="C:\Users\E818\Documents\ShareX\Screenshots\2020-02\firefox_C1eeNbaqPH.png"/>
+            <wp:cNvGraphicFramePr>
+              <a:graphicFrameLocks xmlns:a="http://schemas.openxmlformats.org/drawingml/2006/main" noChangeAspect="1"/>
+            </wp:cNvGraphicFramePr>
+            <a:graphic xmlns:a="http://schemas.openxmlformats.org/drawingml/2006/main">
+              <a:graphicData uri="http://schemas.openxmlformats.org/drawingml/2006/picture">
+                <pic:pic xmlns:pic="http://schemas.openxmlformats.org/drawingml/2006/picture">
+                  <pic:nvPicPr>
+                    <pic:cNvPr id="0" name="Picture 4" descr="C:\Users\E818\Documents\ShareX\Screenshots\2020-02\firefox_C1eeNbaqPH.png"/>
+                    <pic:cNvPicPr>
+                      <a:picLocks noChangeAspect="1" noChangeArrowheads="1"/>
+                    </pic:cNvPicPr>
+                  </pic:nvPicPr>
+                  <pic:blipFill>
+                    <a:blip r:embed="rId13" cstate="print">
+                      <a:extLst>
+                        <a:ext uri="{28A0092B-C50C-407E-A947-70E740481C1C}">
+                          <a14:useLocalDpi xmlns:a14="http://schemas.microsoft.com/office/drawing/2010/main" val="0"/>
+                        </a:ext>
+                      </a:extLst>
+                    </a:blip>
+                    <a:srcRect/>
+                    <a:stretch>
+                      <a:fillRect/>
+                    </a:stretch>
+                  </pic:blipFill>
+                  <pic:spPr bwMode="auto">
+                    <a:xfrm>
+                      <a:off x="0" y="0"/>
+                      <a:ext cx="5731510" cy="3044865"/>
+                    </a:xfrm>
+                    <a:prstGeom prst="rect">
+                      <a:avLst/>
+                    </a:prstGeom>
+                    <a:noFill/>
+                    <a:ln>
+                      <a:noFill/>
+                    </a:ln>
+                  </pic:spPr>
+                </pic:pic>
+              </a:graphicData>
+            </a:graphic>
+          </wp:inline>
+        </w:drawing>
+      </w:r>
+    </w:p>
+    <w:p>
+      <w:pPr>
+        <w:pStyle w:val="Caption1"/>
+        <w:rPr>
+          <w:rFonts w:ascii="Garamond" w:hAnsi="Garamond"/>
+          <w:sz w:val="24"/>
+        </w:rPr>
+      </w:pPr>
+      <w:r>
+        <w:rPr>
+          <w:rFonts w:ascii="Garamond" w:hAnsi="Garamond"/>
+          <w:sz w:val="24"/>
+        </w:rPr>
+        <w:t>Figura</w:t>
+      </w:r>
+      <w:r>
+        <w:rPr>
+          <w:rFonts w:ascii="Garamond" w:hAnsi="Garamond"/>
+          <w:sz w:val="24"/>
+        </w:rPr>
+        <w:t xml:space="preserve"> 4</w:t>
+      </w:r>
+      <w:r>
+        <w:rPr>
+          <w:rFonts w:ascii="Garamond" w:hAnsi="Garamond"/>
+          <w:sz w:val="24"/>
+        </w:rPr>
+        <w:t xml:space="preserve"> – </w:t>
+      </w:r>
+      <w:r>
+        <w:rPr>
+          <w:rFonts w:ascii="Garamond" w:hAnsi="Garamond"/>
+          <w:sz w:val="24"/>
+        </w:rPr>
+        <w:t>Menu de administrador</w:t>
+      </w:r>
+    </w:p>
+    <w:p>
+      <w:pPr>
+        <w:pStyle w:val="Textbody"/>
+        <w:ind w:left="60"/>
+      </w:pPr>
+    </w:p>
+    <w:p>
+      <w:pPr>
+        <w:pStyle w:val="Textbody"/>
+        <w:ind w:left="60"/>
+      </w:pPr>
+      <w:r>
+        <w:t>As paginas de remover são muito semelhantes listando todos os itens da tabela em questão e permitindo apaga los com em dois click devido ao sistema de comfirmação com JavaScript via um popup.</w:t>
+      </w:r>
+    </w:p>
+    <w:p>
+      <w:pPr>
+        <w:pStyle w:val="Textbody"/>
+        <w:ind w:left="60"/>
+      </w:pPr>
+      <w:r>
+        <w:rPr>
+          <w:noProof/>
+          <w:lang w:val="en-US" w:eastAsia="en-US" w:bidi="ar-SA"/>
+        </w:rPr>
+        <w:lastRenderedPageBreak/>
+        <w:drawing>
+          <wp:inline distT="0" distB="0" distL="0" distR="0" wp14:anchorId="63A81251" wp14:editId="02B72D07">
+            <wp:extent cx="5731510" cy="3044865"/>
+            <wp:effectExtent l="0" t="0" r="0" b="0"/>
+            <wp:docPr id="8" name="Picture 8" descr="C:\Users\E818\Documents\ShareX\Screenshots\2020-02\firefox_b86ANMVc9C.png"/>
+            <wp:cNvGraphicFramePr>
+              <a:graphicFrameLocks xmlns:a="http://schemas.openxmlformats.org/drawingml/2006/main" noChangeAspect="1"/>
+            </wp:cNvGraphicFramePr>
+            <a:graphic xmlns:a="http://schemas.openxmlformats.org/drawingml/2006/main">
+              <a:graphicData uri="http://schemas.openxmlformats.org/drawingml/2006/picture">
+                <pic:pic xmlns:pic="http://schemas.openxmlformats.org/drawingml/2006/picture">
+                  <pic:nvPicPr>
+                    <pic:cNvPr id="0" name="Picture 5" descr="C:\Users\E818\Documents\ShareX\Screenshots\2020-02\firefox_b86ANMVc9C.png"/>
+                    <pic:cNvPicPr>
+                      <a:picLocks noChangeAspect="1" noChangeArrowheads="1"/>
+                    </pic:cNvPicPr>
+                  </pic:nvPicPr>
+                  <pic:blipFill>
+                    <a:blip r:embed="rId14" cstate="print">
+                      <a:extLst>
+                        <a:ext uri="{28A0092B-C50C-407E-A947-70E740481C1C}">
+                          <a14:useLocalDpi xmlns:a14="http://schemas.microsoft.com/office/drawing/2010/main" val="0"/>
+                        </a:ext>
+                      </a:extLst>
+                    </a:blip>
+                    <a:srcRect/>
+                    <a:stretch>
+                      <a:fillRect/>
+                    </a:stretch>
+                  </pic:blipFill>
+                  <pic:spPr bwMode="auto">
+                    <a:xfrm>
+                      <a:off x="0" y="0"/>
+                      <a:ext cx="5731510" cy="3044865"/>
+                    </a:xfrm>
+                    <a:prstGeom prst="rect">
+                      <a:avLst/>
+                    </a:prstGeom>
+                    <a:noFill/>
+                    <a:ln>
+                      <a:noFill/>
+                    </a:ln>
+                  </pic:spPr>
+                </pic:pic>
+              </a:graphicData>
+            </a:graphic>
+          </wp:inline>
+        </w:drawing>
+      </w:r>
+    </w:p>
+    <w:p>
+      <w:pPr>
+        <w:pStyle w:val="Caption1"/>
+        <w:rPr>
+          <w:rFonts w:ascii="Garamond" w:hAnsi="Garamond"/>
+          <w:sz w:val="24"/>
+        </w:rPr>
+      </w:pPr>
+      <w:r>
+        <w:rPr>
+          <w:rFonts w:ascii="Garamond" w:hAnsi="Garamond"/>
+          <w:sz w:val="24"/>
+        </w:rPr>
+        <w:t>Figura</w:t>
+      </w:r>
+      <w:r>
+        <w:rPr>
+          <w:rFonts w:ascii="Garamond" w:hAnsi="Garamond"/>
+          <w:sz w:val="24"/>
+        </w:rPr>
+        <w:t xml:space="preserve"> 5</w:t>
+      </w:r>
+      <w:r>
+        <w:rPr>
+          <w:rFonts w:ascii="Garamond" w:hAnsi="Garamond"/>
+          <w:sz w:val="24"/>
+        </w:rPr>
+        <w:t xml:space="preserve"> – </w:t>
+      </w:r>
+      <w:r>
+        <w:rPr>
+          <w:rFonts w:ascii="Garamond" w:hAnsi="Garamond"/>
+          <w:sz w:val="24"/>
+        </w:rPr>
+        <w:t>Listagem apagar</w:t>
+      </w:r>
+    </w:p>
+    <w:p>
+      <w:pPr>
+        <w:pStyle w:val="Caption1"/>
+        <w:rPr>
+          <w:rFonts w:ascii="Garamond" w:hAnsi="Garamond"/>
+          <w:sz w:val="24"/>
+        </w:rPr>
+      </w:pPr>
+    </w:p>
+    <w:p>
+      <w:pPr>
+        <w:pStyle w:val="Textbody"/>
+        <w:ind w:left="60"/>
+      </w:pPr>
+      <w:r>
+        <w:rPr>
+          <w:noProof/>
+          <w:lang w:val="en-US" w:eastAsia="en-US" w:bidi="ar-SA"/>
+        </w:rPr>
+        <w:drawing>
+          <wp:inline distT="0" distB="0" distL="0" distR="0" wp14:anchorId="0D07A5B9" wp14:editId="3BD83D28">
+            <wp:extent cx="5731510" cy="2057819"/>
+            <wp:effectExtent l="0" t="0" r="0" b="0"/>
+            <wp:docPr id="9" name="Picture 9" descr="C:\Users\E818\Documents\ShareX\Screenshots\2020-02\firefox_DVMim9N8W0.png"/>
+            <wp:cNvGraphicFramePr>
+              <a:graphicFrameLocks xmlns:a="http://schemas.openxmlformats.org/drawingml/2006/main" noChangeAspect="1"/>
+            </wp:cNvGraphicFramePr>
+            <a:graphic xmlns:a="http://schemas.openxmlformats.org/drawingml/2006/main">
+              <a:graphicData uri="http://schemas.openxmlformats.org/drawingml/2006/picture">
+                <pic:pic xmlns:pic="http://schemas.openxmlformats.org/drawingml/2006/picture">
+                  <pic:nvPicPr>
+                    <pic:cNvPr id="0" name="Picture 6" descr="C:\Users\E818\Documents\ShareX\Screenshots\2020-02\firefox_DVMim9N8W0.png"/>
+                    <pic:cNvPicPr>
+                      <a:picLocks noChangeAspect="1" noChangeArrowheads="1"/>
+                    </pic:cNvPicPr>
+                  </pic:nvPicPr>
+                  <pic:blipFill>
+                    <a:blip r:embed="rId15">
+                      <a:extLst>
+                        <a:ext uri="{28A0092B-C50C-407E-A947-70E740481C1C}">
+                          <a14:useLocalDpi xmlns:a14="http://schemas.microsoft.com/office/drawing/2010/main" val="0"/>
+                        </a:ext>
+                      </a:extLst>
+                    </a:blip>
+                    <a:srcRect/>
+                    <a:stretch>
+                      <a:fillRect/>
+                    </a:stretch>
+                  </pic:blipFill>
+                  <pic:spPr bwMode="auto">
+                    <a:xfrm>
+                      <a:off x="0" y="0"/>
+                      <a:ext cx="5731510" cy="2057819"/>
+                    </a:xfrm>
+                    <a:prstGeom prst="rect">
+                      <a:avLst/>
+                    </a:prstGeom>
+                    <a:noFill/>
+                    <a:ln>
+                      <a:noFill/>
+                    </a:ln>
+                  </pic:spPr>
+                </pic:pic>
+              </a:graphicData>
+            </a:graphic>
+          </wp:inline>
+        </w:drawing>
+      </w:r>
+    </w:p>
+    <w:p>
+      <w:pPr>
+        <w:pStyle w:val="Caption1"/>
+        <w:rPr>
+          <w:rFonts w:ascii="Garamond" w:hAnsi="Garamond"/>
+          <w:sz w:val="24"/>
+        </w:rPr>
+      </w:pPr>
+      <w:r>
+        <w:rPr>
+          <w:rFonts w:ascii="Garamond" w:hAnsi="Garamond"/>
+          <w:sz w:val="24"/>
+        </w:rPr>
+        <w:t>Figura</w:t>
+      </w:r>
+      <w:r>
+        <w:rPr>
+          <w:rFonts w:ascii="Garamond" w:hAnsi="Garamond"/>
+          <w:sz w:val="24"/>
+        </w:rPr>
+        <w:t xml:space="preserve"> 6</w:t>
+      </w:r>
+      <w:r>
+        <w:rPr>
+          <w:rFonts w:ascii="Garamond" w:hAnsi="Garamond"/>
+          <w:sz w:val="24"/>
+        </w:rPr>
+        <w:t xml:space="preserve"> – </w:t>
+      </w:r>
+      <w:r>
+        <w:rPr>
+          <w:rFonts w:ascii="Garamond" w:hAnsi="Garamond"/>
+          <w:sz w:val="24"/>
+        </w:rPr>
+        <w:t>Confirmação de apagar</w:t>
+      </w:r>
+    </w:p>
+    <w:p>
+      <w:pPr>
+        <w:pStyle w:val="Caption1"/>
+        <w:rPr>
+          <w:rFonts w:ascii="Garamond" w:hAnsi="Garamond"/>
+          <w:sz w:val="24"/>
+        </w:rPr>
+      </w:pPr>
+    </w:p>
+    <w:p>
+      <w:pPr>
+        <w:pStyle w:val="Textbody"/>
+        <w:ind w:left="60"/>
+      </w:pPr>
+      <w:r>
+        <w:t>As paginas de registar categorias e sub categorias permitem criar categorias rapidamente devido a apenas ser necessario preenchar o campo de nome visto que o id é auto incrementado.</w:t>
+      </w:r>
+    </w:p>
+    <w:p>
+      <w:pPr>
+        <w:pStyle w:val="Textbody"/>
+        <w:ind w:left="60"/>
+      </w:pPr>
+      <w:r>
+        <w:rPr>
+          <w:noProof/>
+          <w:lang w:val="en-US" w:eastAsia="en-US" w:bidi="ar-SA"/>
+        </w:rPr>
+        <w:lastRenderedPageBreak/>
+        <w:drawing>
+          <wp:inline distT="0" distB="0" distL="0" distR="0" wp14:anchorId="230060BA" wp14:editId="2D87F6B6">
+            <wp:extent cx="5731510" cy="3044865"/>
+            <wp:effectExtent l="0" t="0" r="0" b="0"/>
+            <wp:docPr id="10" name="Picture 10" descr="C:\Users\E818\Documents\ShareX\Screenshots\2020-02\firefox_qgsUirOM1S.png"/>
+            <wp:cNvGraphicFramePr>
+              <a:graphicFrameLocks xmlns:a="http://schemas.openxmlformats.org/drawingml/2006/main" noChangeAspect="1"/>
+            </wp:cNvGraphicFramePr>
+            <a:graphic xmlns:a="http://schemas.openxmlformats.org/drawingml/2006/main">
+              <a:graphicData uri="http://schemas.openxmlformats.org/drawingml/2006/picture">
+                <pic:pic xmlns:pic="http://schemas.openxmlformats.org/drawingml/2006/picture">
+                  <pic:nvPicPr>
+                    <pic:cNvPr id="0" name="Picture 7" descr="C:\Users\E818\Documents\ShareX\Screenshots\2020-02\firefox_qgsUirOM1S.png"/>
+                    <pic:cNvPicPr>
+                      <a:picLocks noChangeAspect="1" noChangeArrowheads="1"/>
+                    </pic:cNvPicPr>
+                  </pic:nvPicPr>
+                  <pic:blipFill>
+                    <a:blip r:embed="rId16" cstate="print">
+                      <a:extLst>
+                        <a:ext uri="{28A0092B-C50C-407E-A947-70E740481C1C}">
+                          <a14:useLocalDpi xmlns:a14="http://schemas.microsoft.com/office/drawing/2010/main" val="0"/>
+                        </a:ext>
+                      </a:extLst>
+                    </a:blip>
+                    <a:srcRect/>
+                    <a:stretch>
+                      <a:fillRect/>
+                    </a:stretch>
+                  </pic:blipFill>
+                  <pic:spPr bwMode="auto">
+                    <a:xfrm>
+                      <a:off x="0" y="0"/>
+                      <a:ext cx="5731510" cy="3044865"/>
+                    </a:xfrm>
+                    <a:prstGeom prst="rect">
+                      <a:avLst/>
+                    </a:prstGeom>
+                    <a:noFill/>
+                    <a:ln>
+                      <a:noFill/>
+                    </a:ln>
+                  </pic:spPr>
+                </pic:pic>
+              </a:graphicData>
+            </a:graphic>
+          </wp:inline>
+        </w:drawing>
+      </w:r>
+    </w:p>
+    <w:p>
+      <w:pPr>
+        <w:pStyle w:val="Caption1"/>
+        <w:rPr>
+          <w:rFonts w:ascii="Garamond" w:hAnsi="Garamond"/>
+          <w:sz w:val="24"/>
+        </w:rPr>
+      </w:pPr>
+      <w:r>
+        <w:rPr>
+          <w:rFonts w:ascii="Garamond" w:hAnsi="Garamond"/>
+          <w:sz w:val="24"/>
+        </w:rPr>
+        <w:t>Figura</w:t>
+      </w:r>
+      <w:r>
+        <w:rPr>
+          <w:rFonts w:ascii="Garamond" w:hAnsi="Garamond"/>
+          <w:sz w:val="24"/>
+        </w:rPr>
+        <w:t xml:space="preserve"> 7</w:t>
+      </w:r>
+      <w:r>
+        <w:rPr>
+          <w:rFonts w:ascii="Garamond" w:hAnsi="Garamond"/>
+          <w:sz w:val="24"/>
+        </w:rPr>
+        <w:t xml:space="preserve"> – </w:t>
+      </w:r>
+      <w:r>
+        <w:rPr>
+          <w:rFonts w:ascii="Garamond" w:hAnsi="Garamond"/>
+          <w:sz w:val="24"/>
+        </w:rPr>
+        <w:t>Adicionar categoria</w:t>
+      </w:r>
+    </w:p>
+    <w:p>
+      <w:pPr>
+        <w:pStyle w:val="Textbody"/>
+        <w:ind w:left="60"/>
+      </w:pPr>
+      <w:r>
+        <w:t>Foram ainda desenvolvidas mais alguma paginas de pesquisa, checkout, listagem de produtos, contactos, etc que não ficam aqui detalhadas para não alongar muito o relatorio.</w:t>
+      </w:r>
+    </w:p>
+    <w:p>
+      <w:pPr>
+        <w:pStyle w:val="Heading2"/>
       </w:pPr>
       <w:r>
         <w:t>Resultados e Conclusões</w:t>
@@ -798,8 +1551,6 @@
       <w:r>
         <w:t>Concluímos ainda que ainda temos muito a aprender no que toca a tecnologia para desenvolvimento web, ferramentas de controlo de software, bem como o próprio IDE da jetbrains PHPStorm que utilizamos graças a licença grátis para estudantes.</w:t>
       </w:r>
-      <w:bookmarkStart w:id="2" w:name="_GoBack"/>
-      <w:bookmarkEnd w:id="2"/>
     </w:p>
     <w:p/>
     <w:p>
@@ -828,7 +1579,7 @@
           <w:lang w:val="pt-PT"/>
         </w:rPr>
       </w:pPr>
-      <w:bookmarkStart w:id="3" w:name="_Ref288391894"/>
+      <w:bookmarkStart w:id="1" w:name="_Ref288391894"/>
       <w:r>
         <w:rPr>
           <w:rFonts w:ascii="Garamond" w:hAnsi="Garamond"/>
@@ -837,6 +1588,117 @@
         </w:rPr>
         <w:t>[</w:t>
       </w:r>
+      <w:bookmarkEnd w:id="1"/>
+      <w:r>
+        <w:rPr>
+          <w:rFonts w:ascii="Garamond" w:hAnsi="Garamond"/>
+          <w:sz w:val="24"/>
+          <w:lang w:val="pt-PT"/>
+        </w:rPr>
+        <w:t>1</w:t>
+      </w:r>
+      <w:r>
+        <w:rPr>
+          <w:rFonts w:ascii="Garamond" w:hAnsi="Garamond"/>
+          <w:sz w:val="24"/>
+          <w:lang w:val="pt-PT"/>
+        </w:rPr>
+        <w:t>]</w:t>
+      </w:r>
+      <w:r>
+        <w:rPr>
+          <w:rFonts w:ascii="Garamond" w:hAnsi="Garamond"/>
+          <w:sz w:val="24"/>
+          <w:lang w:val="pt-PT"/>
+        </w:rPr>
+        <w:tab/>
+        <w:t>Documentação do IPB virtual</w:t>
+      </w:r>
+    </w:p>
+    <w:p>
+      <w:pPr>
+        <w:pStyle w:val="Referencia"/>
+        <w:rPr>
+          <w:lang w:val="pt-PT"/>
+        </w:rPr>
+      </w:pPr>
+      <w:bookmarkStart w:id="2" w:name="_Ref288392011"/>
+      <w:r>
+        <w:rPr>
+          <w:rFonts w:ascii="Garamond" w:hAnsi="Garamond"/>
+          <w:sz w:val="24"/>
+          <w:lang w:val="pt-PT"/>
+        </w:rPr>
+        <w:t>[</w:t>
+      </w:r>
+      <w:bookmarkEnd w:id="2"/>
+      <w:r>
+        <w:rPr>
+          <w:rFonts w:ascii="Garamond" w:hAnsi="Garamond"/>
+          <w:sz w:val="24"/>
+          <w:lang w:val="pt-PT"/>
+        </w:rPr>
+        <w:t>2</w:t>
+      </w:r>
+      <w:r>
+        <w:rPr>
+          <w:rFonts w:ascii="Garamond" w:hAnsi="Garamond"/>
+          <w:sz w:val="24"/>
+          <w:lang w:val="pt-PT"/>
+        </w:rPr>
+        <w:t>]</w:t>
+      </w:r>
+      <w:r>
+        <w:rPr>
+          <w:rFonts w:ascii="Garamond" w:hAnsi="Garamond"/>
+          <w:sz w:val="24"/>
+          <w:lang w:val="pt-PT"/>
+        </w:rPr>
+        <w:tab/>
+      </w:r>
+      <w:r>
+        <w:rPr>
+          <w:rFonts w:ascii="Garamond" w:hAnsi="Garamond"/>
+          <w:sz w:val="24"/>
+          <w:lang w:val="pt-PT"/>
+        </w:rPr>
+        <w:t>Documentação do BootStrap</w:t>
+      </w:r>
+      <w:r>
+        <w:rPr>
+          <w:rFonts w:ascii="Garamond" w:hAnsi="Garamond"/>
+          <w:sz w:val="24"/>
+          <w:lang w:val="pt-PT"/>
+        </w:rPr>
+        <w:t xml:space="preserve"> - </w:t>
+      </w:r>
+      <w:r>
+        <w:rPr>
+          <w:rFonts w:ascii="Garamond" w:hAnsi="Garamond"/>
+          <w:sz w:val="24"/>
+          <w:lang w:val="pt-PT"/>
+        </w:rPr>
+        <w:t>https://getbootstrap.com/</w:t>
+      </w:r>
+    </w:p>
+    <w:p>
+      <w:pPr>
+        <w:pStyle w:val="Referencia"/>
+        <w:rPr>
+          <w:rFonts w:ascii="Garamond" w:hAnsi="Garamond"/>
+          <w:sz w:val="24"/>
+          <w:lang w:val="pt-PT"/>
+        </w:rPr>
+      </w:pPr>
+      <w:bookmarkStart w:id="3" w:name="_Ref288392023"/>
+      <w:r>
+        <w:rPr>
+          <w:rFonts w:ascii="Garamond" w:hAnsi="Garamond"/>
+          <w:sz w:val="24"/>
+          <w:lang w:val="pt-PT"/>
+        </w:rPr>
+        <w:t>[</w:t>
+      </w:r>
       <w:bookmarkEnd w:id="3"/>
       <w:r>
         <w:rPr>
@@ -844,7 +1706,7 @@
           <w:sz w:val="24"/>
           <w:lang w:val="pt-PT"/>
         </w:rPr>
-        <w:t>1</w:t>
+        <w:t>3</w:t>
       </w:r>
       <w:r>
         <w:rPr>
@@ -861,41 +1723,51 @@
           <w:lang w:val="pt-PT"/>
         </w:rPr>
         <w:tab/>
-        <w:t>José Zandinga. “Almanaque Borda d’Água”. Editorial Isis. 2010.</w:t>
-      </w:r>
+      </w:r>
+      <w:r>
+        <w:rPr>
+          <w:rFonts w:ascii="Garamond" w:hAnsi="Garamond"/>
+          <w:sz w:val="24"/>
+          <w:lang w:val="pt-PT"/>
+        </w:rPr>
+        <w:t>Documentação Jquery Ui DatePicker -</w:t>
+      </w:r>
+      <w:r>
+        <w:rPr>
+          <w:rFonts w:ascii="Garamond" w:hAnsi="Garamond"/>
+          <w:sz w:val="24"/>
+          <w:lang w:val="pt-PT"/>
+        </w:rPr>
+        <w:t xml:space="preserve"> </w:t>
+      </w:r>
+      <w:hyperlink r:id="rId17" w:history="1">
+        <w:r>
+          <w:rPr>
+            <w:rStyle w:val="Hyperlink"/>
+            <w:rFonts w:ascii="Garamond" w:hAnsi="Garamond"/>
+            <w:sz w:val="24"/>
+            <w:lang w:val="pt-PT"/>
+          </w:rPr>
+          <w:t>https://jqueryui.com/datepicker/</w:t>
+        </w:r>
+      </w:hyperlink>
     </w:p>
     <w:p>
       <w:pPr>
         <w:pStyle w:val="Referencia"/>
         <w:rPr>
-          <w:lang w:val="pt-PT"/>
-        </w:rPr>
-      </w:pPr>
-      <w:bookmarkStart w:id="4" w:name="_Ref288392011"/>
-      <w:r>
-        <w:rPr>
-          <w:rFonts w:ascii="Garamond" w:hAnsi="Garamond"/>
-          <w:sz w:val="24"/>
-          <w:lang w:val="pt-PT"/>
-        </w:rPr>
-        <w:t>[</w:t>
-      </w:r>
-      <w:bookmarkEnd w:id="4"/>
-      <w:r>
-        <w:rPr>
-          <w:rFonts w:ascii="Garamond" w:hAnsi="Garamond"/>
-          <w:sz w:val="24"/>
-          <w:lang w:val="pt-PT"/>
-        </w:rPr>
-        <w:t>2</w:t>
-      </w:r>
-      <w:r>
-        <w:rPr>
-          <w:rFonts w:ascii="Garamond" w:hAnsi="Garamond"/>
-          <w:sz w:val="24"/>
-          <w:lang w:val="pt-PT"/>
-        </w:rPr>
-        <w:t>]</w:t>
+          <w:rFonts w:ascii="Garamond" w:hAnsi="Garamond"/>
+          <w:sz w:val="24"/>
+          <w:lang w:val="pt-PT"/>
+        </w:rPr>
+      </w:pPr>
+      <w:r>
+        <w:rPr>
+          <w:rFonts w:ascii="Garamond" w:hAnsi="Garamond"/>
+          <w:sz w:val="24"/>
+          <w:lang w:val="pt-PT"/>
+        </w:rPr>
+        <w:t>[4]</w:t>
       </w:r>
       <w:r>
         <w:rPr>
@@ -904,38 +1776,36 @@
           <w:lang w:val="pt-PT"/>
         </w:rPr>
         <w:tab/>
-        <w:t>Instituto de Metereologia - http://www.meteo.pt/pt/ (consultado em 20/03/2011)</w:t>
-      </w:r>
+        <w:t xml:space="preserve">Documentação gerar de Web- </w:t>
+      </w:r>
+      <w:hyperlink r:id="rId18" w:history="1">
+        <w:r>
+          <w:rPr>
+            <w:rStyle w:val="Hyperlink"/>
+            <w:rFonts w:ascii="Garamond" w:hAnsi="Garamond"/>
+            <w:sz w:val="24"/>
+            <w:lang w:val="pt-PT"/>
+          </w:rPr>
+          <w:t>https://www.w3schools.com/</w:t>
+        </w:r>
+      </w:hyperlink>
     </w:p>
     <w:p>
       <w:pPr>
         <w:pStyle w:val="Referencia"/>
-      </w:pPr>
-      <w:bookmarkStart w:id="5" w:name="_Ref288392023"/>
-      <w:r>
-        <w:rPr>
-          <w:rFonts w:ascii="Garamond" w:hAnsi="Garamond"/>
-          <w:sz w:val="24"/>
-          <w:lang w:val="pt-PT"/>
-        </w:rPr>
-        <w:t>[</w:t>
-      </w:r>
-      <w:bookmarkEnd w:id="5"/>
-      <w:r>
-        <w:rPr>
-          <w:rFonts w:ascii="Garamond" w:hAnsi="Garamond"/>
-          <w:sz w:val="24"/>
-          <w:lang w:val="pt-PT"/>
-        </w:rPr>
-        <w:t>3</w:t>
-      </w:r>
-      <w:r>
-        <w:rPr>
-          <w:rFonts w:ascii="Garamond" w:hAnsi="Garamond"/>
-          <w:sz w:val="24"/>
-          <w:lang w:val="pt-PT"/>
-        </w:rPr>
-        <w:t>]</w:t>
+        <w:rPr>
+          <w:rFonts w:ascii="Garamond" w:hAnsi="Garamond"/>
+          <w:sz w:val="24"/>
+          <w:lang w:val="pt-PT"/>
+        </w:rPr>
+      </w:pPr>
+      <w:r>
+        <w:rPr>
+          <w:rFonts w:ascii="Garamond" w:hAnsi="Garamond"/>
+          <w:sz w:val="24"/>
+          <w:lang w:val="pt-PT"/>
+        </w:rPr>
+        <w:t>[5]</w:t>
       </w:r>
       <w:r>
         <w:rPr>
@@ -944,8 +1814,19 @@
           <w:lang w:val="pt-PT"/>
         </w:rPr>
         <w:tab/>
-        <w:t>Maria Eufémia. “Compêndio de Provérbios Alentejanos”. Edições Odemira. 2011</w:t>
-      </w:r>
+        <w:t xml:space="preserve">Duvidas de PHP e Javascript -  </w:t>
+      </w:r>
+      <w:hyperlink r:id="rId19" w:history="1">
+        <w:r>
+          <w:rPr>
+            <w:rStyle w:val="Hyperlink"/>
+            <w:rFonts w:ascii="Garamond" w:hAnsi="Garamond"/>
+            <w:sz w:val="24"/>
+            <w:lang w:val="pt-PT"/>
+          </w:rPr>
+          <w:t>https://stackoverflow.com/</w:t>
+        </w:r>
+      </w:hyperlink>
     </w:p>
     <w:p>
       <w:pPr>
@@ -958,8 +1839,8 @@
       </w:pPr>
     </w:p>
     <w:sectPr>
-      <w:headerReference w:type="default" r:id="rId11"/>
-      <w:footerReference w:type="default" r:id="rId12"/>
+      <w:headerReference w:type="default" r:id="rId20"/>
+      <w:footerReference w:type="default" r:id="rId21"/>
       <w:pgSz w:w="11906" w:h="16838"/>
       <w:pgMar w:top="1440" w:right="1440" w:bottom="1440" w:left="1440" w:header="720" w:footer="720" w:gutter="0"/>
       <w:cols w:space="720"/>
@@ -971,7 +1852,7 @@
 </file>
 
 <file path=word/endnotes.xml><?xml version="1.0" encoding="utf-8"?>
-<w:endnotes xmlns:wpc="http://schemas.microsoft.com/office/word/2010/wordprocessingCanvas" xmlns:cx="http://schemas.microsoft.com/office/drawing/2014/chartex" xmlns:cx1="http://schemas.microsoft.com/office/drawing/2015/9/8/chartex" xmlns:cx2="http://schemas.microsoft.com/office/drawing/2015/10/21/chartex" xmlns:cx3="http://schemas.microsoft.com/office/drawing/2016/5/9/chartex" xmlns:cx4="http://schemas.microsoft.com/office/drawing/2016/5/10/chartex" xmlns:cx5="http://schemas.microsoft.com/office/drawing/2016/5/11/chartex" xmlns:cx6="http://schemas.microsoft.com/office/drawing/2016/5/12/chartex" xmlns:cx7="http://schemas.microsoft.com/office/drawing/2016/5/13/chartex" xmlns:cx8="http://schemas.microsoft.com/office/drawing/2016/5/14/chartex" xmlns:mc="http://schemas.openxmlformats.org/markup-compatibility/2006" xmlns:aink="http://schemas.microsoft.com/office/drawing/2016/ink" xmlns:am3d="http://schemas.microsoft.com/office/drawing/2017/model3d" xmlns:o="urn:schemas-microsoft-com:office:office" xmlns:r="http://schemas.openxmlformats.org/officeDocument/2006/relationships" xmlns:m="http://schemas.openxmlformats.org/officeDocument/2006/math" xmlns:v="urn:schemas-microsoft-com:vml" xmlns:wp14="http://schemas.microsoft.com/office/word/2010/wordprocessingDrawing" xmlns:wp="http://schemas.openxmlformats.org/drawingml/2006/wordprocessingDrawing" xmlns:w10="urn:schemas-microsoft-com:office:word" xmlns:w="http://schemas.openxmlformats.org/wordprocessingml/2006/main" xmlns:w14="http://schemas.microsoft.com/office/word/2010/wordml" xmlns:w15="http://schemas.microsoft.com/office/word/2012/wordml" xmlns:w16cid="http://schemas.microsoft.com/office/word/2016/wordml/cid" xmlns:w16se="http://schemas.microsoft.com/office/word/2015/wordml/symex" xmlns:wpg="http://schemas.microsoft.com/office/word/2010/wordprocessingGroup" xmlns:wpi="http://schemas.microsoft.com/office/word/2010/wordprocessingInk" xmlns:wne="http://schemas.microsoft.com/office/word/2006/wordml" xmlns:wps="http://schemas.microsoft.com/office/word/2010/wordprocessingShape" mc:Ignorable="w14 w15 w16se w16cid wp14">
+<w:endnotes xmlns:wpc="http://schemas.microsoft.com/office/word/2010/wordprocessingCanvas" xmlns:cx="http://schemas.microsoft.com/office/drawing/2014/chartex" xmlns:cx1="http://schemas.microsoft.com/office/drawing/2015/9/8/chartex" xmlns:mc="http://schemas.openxmlformats.org/markup-compatibility/2006" xmlns:o="urn:schemas-microsoft-com:office:office" xmlns:r="http://schemas.openxmlformats.org/officeDocument/2006/relationships" xmlns:m="http://schemas.openxmlformats.org/officeDocument/2006/math" xmlns:v="urn:schemas-microsoft-com:vml" xmlns:wp14="http://schemas.microsoft.com/office/word/2010/wordprocessingDrawing" xmlns:wp="http://schemas.openxmlformats.org/drawingml/2006/wordprocessingDrawing" xmlns:w10="urn:schemas-microsoft-com:office:word" xmlns:w="http://schemas.openxmlformats.org/wordprocessingml/2006/main" xmlns:w14="http://schemas.microsoft.com/office/word/2010/wordml" xmlns:w15="http://schemas.microsoft.com/office/word/2012/wordml" xmlns:w16se="http://schemas.microsoft.com/office/word/2015/wordml/symex" xmlns:wpg="http://schemas.microsoft.com/office/word/2010/wordprocessingGroup" xmlns:wpi="http://schemas.microsoft.com/office/word/2010/wordprocessingInk" xmlns:wne="http://schemas.microsoft.com/office/word/2006/wordml" xmlns:wps="http://schemas.microsoft.com/office/word/2010/wordprocessingShape" mc:Ignorable="w14 w15 w16se wp14">
   <w:endnote w:type="separator" w:id="-1">
     <w:p>
       <w:pPr>
@@ -996,10 +1877,10 @@
 </file>
 
 <file path=word/footer1.xml><?xml version="1.0" encoding="utf-8"?>
-<w:ftr xmlns:wpc="http://schemas.microsoft.com/office/word/2010/wordprocessingCanvas" xmlns:cx="http://schemas.microsoft.com/office/drawing/2014/chartex" xmlns:cx1="http://schemas.microsoft.com/office/drawing/2015/9/8/chartex" xmlns:cx2="http://schemas.microsoft.com/office/drawing/2015/10/21/chartex" xmlns:cx3="http://schemas.microsoft.com/office/drawing/2016/5/9/chartex" xmlns:cx4="http://schemas.microsoft.com/office/drawing/2016/5/10/chartex" xmlns:cx5="http://schemas.microsoft.com/office/drawing/2016/5/11/chartex" xmlns:cx6="http://schemas.microsoft.com/office/drawing/2016/5/12/chartex" xmlns:cx7="http://schemas.microsoft.com/office/drawing/2016/5/13/chartex" xmlns:cx8="http://schemas.microsoft.com/office/drawing/2016/5/14/chartex" xmlns:mc="http://schemas.openxmlformats.org/markup-compatibility/2006" xmlns:aink="http://schemas.microsoft.com/office/drawing/2016/ink" xmlns:am3d="http://schemas.microsoft.com/office/drawing/2017/model3d" xmlns:o="urn:schemas-microsoft-com:office:office" xmlns:r="http://schemas.openxmlformats.org/officeDocument/2006/relationships" xmlns:m="http://schemas.openxmlformats.org/officeDocument/2006/math" xmlns:v="urn:schemas-microsoft-com:vml" xmlns:wp14="http://schemas.microsoft.com/office/word/2010/wordprocessingDrawing" xmlns:wp="http://schemas.openxmlformats.org/drawingml/2006/wordprocessingDrawing" xmlns:w10="urn:schemas-microsoft-com:office:word" xmlns:w="http://schemas.openxmlformats.org/wordprocessingml/2006/main" xmlns:w14="http://schemas.microsoft.com/office/word/2010/wordml" xmlns:w15="http://schemas.microsoft.com/office/word/2012/wordml" xmlns:w16cid="http://schemas.microsoft.com/office/word/2016/wordml/cid" xmlns:w16se="http://schemas.microsoft.com/office/word/2015/wordml/symex" xmlns:wpg="http://schemas.microsoft.com/office/word/2010/wordprocessingGroup" xmlns:wpi="http://schemas.microsoft.com/office/word/2010/wordprocessingInk" xmlns:wne="http://schemas.microsoft.com/office/word/2006/wordml" xmlns:wps="http://schemas.microsoft.com/office/word/2010/wordprocessingShape" mc:Ignorable="w14 w15 w16se w16cid wp14">
+<w:ftr xmlns:wpc="http://schemas.microsoft.com/office/word/2010/wordprocessingCanvas" xmlns:cx="http://schemas.microsoft.com/office/drawing/2014/chartex" xmlns:cx1="http://schemas.microsoft.com/office/drawing/2015/9/8/chartex" xmlns:mc="http://schemas.openxmlformats.org/markup-compatibility/2006" xmlns:o="urn:schemas-microsoft-com:office:office" xmlns:r="http://schemas.openxmlformats.org/officeDocument/2006/relationships" xmlns:m="http://schemas.openxmlformats.org/officeDocument/2006/math" xmlns:v="urn:schemas-microsoft-com:vml" xmlns:wp14="http://schemas.microsoft.com/office/word/2010/wordprocessingDrawing" xmlns:wp="http://schemas.openxmlformats.org/drawingml/2006/wordprocessingDrawing" xmlns:w10="urn:schemas-microsoft-com:office:word" xmlns:w="http://schemas.openxmlformats.org/wordprocessingml/2006/main" xmlns:w14="http://schemas.microsoft.com/office/word/2010/wordml" xmlns:w15="http://schemas.microsoft.com/office/word/2012/wordml" xmlns:w16se="http://schemas.microsoft.com/office/word/2015/wordml/symex" xmlns:wpg="http://schemas.microsoft.com/office/word/2010/wordprocessingGroup" xmlns:wpi="http://schemas.microsoft.com/office/word/2010/wordprocessingInk" xmlns:wne="http://schemas.microsoft.com/office/word/2006/wordml" xmlns:wps="http://schemas.microsoft.com/office/word/2010/wordprocessingShape" mc:Ignorable="w14 w15 w16se wp14">
   <w:p>
     <w:pPr>
-      <w:pStyle w:val="Rodap"/>
+      <w:pStyle w:val="Footer"/>
     </w:pPr>
     <w:r>
       <w:tab/>
@@ -1031,17 +1912,17 @@
 </file>
 
 <file path=word/footer2.xml><?xml version="1.0" encoding="utf-8"?>
-<w:ftr xmlns:wpc="http://schemas.microsoft.com/office/word/2010/wordprocessingCanvas" xmlns:cx="http://schemas.microsoft.com/office/drawing/2014/chartex" xmlns:cx1="http://schemas.microsoft.com/office/drawing/2015/9/8/chartex" xmlns:cx2="http://schemas.microsoft.com/office/drawing/2015/10/21/chartex" xmlns:cx3="http://schemas.microsoft.com/office/drawing/2016/5/9/chartex" xmlns:cx4="http://schemas.microsoft.com/office/drawing/2016/5/10/chartex" xmlns:cx5="http://schemas.microsoft.com/office/drawing/2016/5/11/chartex" xmlns:cx6="http://schemas.microsoft.com/office/drawing/2016/5/12/chartex" xmlns:cx7="http://schemas.microsoft.com/office/drawing/2016/5/13/chartex" xmlns:cx8="http://schemas.microsoft.com/office/drawing/2016/5/14/chartex" xmlns:mc="http://schemas.openxmlformats.org/markup-compatibility/2006" xmlns:aink="http://schemas.microsoft.com/office/drawing/2016/ink" xmlns:am3d="http://schemas.microsoft.com/office/drawing/2017/model3d" xmlns:o="urn:schemas-microsoft-com:office:office" xmlns:r="http://schemas.openxmlformats.org/officeDocument/2006/relationships" xmlns:m="http://schemas.openxmlformats.org/officeDocument/2006/math" xmlns:v="urn:schemas-microsoft-com:vml" xmlns:wp14="http://schemas.microsoft.com/office/word/2010/wordprocessingDrawing" xmlns:wp="http://schemas.openxmlformats.org/drawingml/2006/wordprocessingDrawing" xmlns:w10="urn:schemas-microsoft-com:office:word" xmlns:w="http://schemas.openxmlformats.org/wordprocessingml/2006/main" xmlns:w14="http://schemas.microsoft.com/office/word/2010/wordml" xmlns:w15="http://schemas.microsoft.com/office/word/2012/wordml" xmlns:w16cid="http://schemas.microsoft.com/office/word/2016/wordml/cid" xmlns:w16se="http://schemas.microsoft.com/office/word/2015/wordml/symex" xmlns:wpg="http://schemas.microsoft.com/office/word/2010/wordprocessingGroup" xmlns:wpi="http://schemas.microsoft.com/office/word/2010/wordprocessingInk" xmlns:wne="http://schemas.microsoft.com/office/word/2006/wordml" xmlns:wps="http://schemas.microsoft.com/office/word/2010/wordprocessingShape" mc:Ignorable="w14 w15 w16se w16cid wp14">
+<w:ftr xmlns:wpc="http://schemas.microsoft.com/office/word/2010/wordprocessingCanvas" xmlns:cx="http://schemas.microsoft.com/office/drawing/2014/chartex" xmlns:cx1="http://schemas.microsoft.com/office/drawing/2015/9/8/chartex" xmlns:mc="http://schemas.openxmlformats.org/markup-compatibility/2006" xmlns:o="urn:schemas-microsoft-com:office:office" xmlns:r="http://schemas.openxmlformats.org/officeDocument/2006/relationships" xmlns:m="http://schemas.openxmlformats.org/officeDocument/2006/math" xmlns:v="urn:schemas-microsoft-com:vml" xmlns:wp14="http://schemas.microsoft.com/office/word/2010/wordprocessingDrawing" xmlns:wp="http://schemas.openxmlformats.org/drawingml/2006/wordprocessingDrawing" xmlns:w10="urn:schemas-microsoft-com:office:word" xmlns:w="http://schemas.openxmlformats.org/wordprocessingml/2006/main" xmlns:w14="http://schemas.microsoft.com/office/word/2010/wordml" xmlns:w15="http://schemas.microsoft.com/office/word/2012/wordml" xmlns:w16se="http://schemas.microsoft.com/office/word/2015/wordml/symex" xmlns:wpg="http://schemas.microsoft.com/office/word/2010/wordprocessingGroup" xmlns:wpi="http://schemas.microsoft.com/office/word/2010/wordprocessingInk" xmlns:wne="http://schemas.microsoft.com/office/word/2006/wordml" xmlns:wps="http://schemas.microsoft.com/office/word/2010/wordprocessingShape" mc:Ignorable="w14 w15 w16se wp14">
   <w:p>
     <w:pPr>
-      <w:pStyle w:val="Rodap"/>
+      <w:pStyle w:val="Footer"/>
     </w:pPr>
   </w:p>
 </w:ftr>
 </file>
 
 <file path=word/footnotes.xml><?xml version="1.0" encoding="utf-8"?>
-<w:footnotes xmlns:wpc="http://schemas.microsoft.com/office/word/2010/wordprocessingCanvas" xmlns:cx="http://schemas.microsoft.com/office/drawing/2014/chartex" xmlns:cx1="http://schemas.microsoft.com/office/drawing/2015/9/8/chartex" xmlns:cx2="http://schemas.microsoft.com/office/drawing/2015/10/21/chartex" xmlns:cx3="http://schemas.microsoft.com/office/drawing/2016/5/9/chartex" xmlns:cx4="http://schemas.microsoft.com/office/drawing/2016/5/10/chartex" xmlns:cx5="http://schemas.microsoft.com/office/drawing/2016/5/11/chartex" xmlns:cx6="http://schemas.microsoft.com/office/drawing/2016/5/12/chartex" xmlns:cx7="http://schemas.microsoft.com/office/drawing/2016/5/13/chartex" xmlns:cx8="http://schemas.microsoft.com/office/drawing/2016/5/14/chartex" xmlns:mc="http://schemas.openxmlformats.org/markup-compatibility/2006" xmlns:aink="http://schemas.microsoft.com/office/drawing/2016/ink" xmlns:am3d="http://schemas.microsoft.com/office/drawing/2017/model3d" xmlns:o="urn:schemas-microsoft-com:office:office" xmlns:r="http://schemas.openxmlformats.org/officeDocument/2006/relationships" xmlns:m="http://schemas.openxmlformats.org/officeDocument/2006/math" xmlns:v="urn:schemas-microsoft-com:vml" xmlns:wp14="http://schemas.microsoft.com/office/word/2010/wordprocessingDrawing" xmlns:wp="http://schemas.openxmlformats.org/drawingml/2006/wordprocessingDrawing" xmlns:w10="urn:schemas-microsoft-com:office:word" xmlns:w="http://schemas.openxmlformats.org/wordprocessingml/2006/main" xmlns:w14="http://schemas.microsoft.com/office/word/2010/wordml" xmlns:w15="http://schemas.microsoft.com/office/word/2012/wordml" xmlns:w16cid="http://schemas.microsoft.com/office/word/2016/wordml/cid" xmlns:w16se="http://schemas.microsoft.com/office/word/2015/wordml/symex" xmlns:wpg="http://schemas.microsoft.com/office/word/2010/wordprocessingGroup" xmlns:wpi="http://schemas.microsoft.com/office/word/2010/wordprocessingInk" xmlns:wne="http://schemas.microsoft.com/office/word/2006/wordml" xmlns:wps="http://schemas.microsoft.com/office/word/2010/wordprocessingShape" mc:Ignorable="w14 w15 w16se w16cid wp14">
+<w:footnotes xmlns:wpc="http://schemas.microsoft.com/office/word/2010/wordprocessingCanvas" xmlns:cx="http://schemas.microsoft.com/office/drawing/2014/chartex" xmlns:cx1="http://schemas.microsoft.com/office/drawing/2015/9/8/chartex" xmlns:mc="http://schemas.openxmlformats.org/markup-compatibility/2006" xmlns:o="urn:schemas-microsoft-com:office:office" xmlns:r="http://schemas.openxmlformats.org/officeDocument/2006/relationships" xmlns:m="http://schemas.openxmlformats.org/officeDocument/2006/math" xmlns:v="urn:schemas-microsoft-com:vml" xmlns:wp14="http://schemas.microsoft.com/office/word/2010/wordprocessingDrawing" xmlns:wp="http://schemas.openxmlformats.org/drawingml/2006/wordprocessingDrawing" xmlns:w10="urn:schemas-microsoft-com:office:word" xmlns:w="http://schemas.openxmlformats.org/wordprocessingml/2006/main" xmlns:w14="http://schemas.microsoft.com/office/word/2010/wordml" xmlns:w15="http://schemas.microsoft.com/office/word/2012/wordml" xmlns:w16se="http://schemas.microsoft.com/office/word/2015/wordml/symex" xmlns:wpg="http://schemas.microsoft.com/office/word/2010/wordprocessingGroup" xmlns:wpi="http://schemas.microsoft.com/office/word/2010/wordprocessingInk" xmlns:wne="http://schemas.microsoft.com/office/word/2006/wordml" xmlns:wps="http://schemas.microsoft.com/office/word/2010/wordprocessingShape" mc:Ignorable="w14 w15 w16se wp14">
   <w:footnote w:type="separator" w:id="-1">
     <w:p>
       <w:pPr>
@@ -1066,10 +1947,10 @@
 </file>
 
 <file path=word/header1.xml><?xml version="1.0" encoding="utf-8"?>
-<w:hdr xmlns:wpc="http://schemas.microsoft.com/office/word/2010/wordprocessingCanvas" xmlns:cx="http://schemas.microsoft.com/office/drawing/2014/chartex" xmlns:cx1="http://schemas.microsoft.com/office/drawing/2015/9/8/chartex" xmlns:cx2="http://schemas.microsoft.com/office/drawing/2015/10/21/chartex" xmlns:cx3="http://schemas.microsoft.com/office/drawing/2016/5/9/chartex" xmlns:cx4="http://schemas.microsoft.com/office/drawing/2016/5/10/chartex" xmlns:cx5="http://schemas.microsoft.com/office/drawing/2016/5/11/chartex" xmlns:cx6="http://schemas.microsoft.com/office/drawing/2016/5/12/chartex" xmlns:cx7="http://schemas.microsoft.com/office/drawing/2016/5/13/chartex" xmlns:cx8="http://schemas.microsoft.com/office/drawing/2016/5/14/chartex" xmlns:mc="http://schemas.openxmlformats.org/markup-compatibility/2006" xmlns:aink="http://schemas.microsoft.com/office/drawing/2016/ink" xmlns:am3d="http://schemas.microsoft.com/office/drawing/2017/model3d" xmlns:o="urn:schemas-microsoft-com:office:office" xmlns:r="http://schemas.openxmlformats.org/officeDocument/2006/relationships" xmlns:m="http://schemas.openxmlformats.org/officeDocument/2006/math" xmlns:v="urn:schemas-microsoft-com:vml" xmlns:wp14="http://schemas.microsoft.com/office/word/2010/wordprocessingDrawing" xmlns:wp="http://schemas.openxmlformats.org/drawingml/2006/wordprocessingDrawing" xmlns:w10="urn:schemas-microsoft-com:office:word" xmlns:w="http://schemas.openxmlformats.org/wordprocessingml/2006/main" xmlns:w14="http://schemas.microsoft.com/office/word/2010/wordml" xmlns:w15="http://schemas.microsoft.com/office/word/2012/wordml" xmlns:w16cid="http://schemas.microsoft.com/office/word/2016/wordml/cid" xmlns:w16se="http://schemas.microsoft.com/office/word/2015/wordml/symex" xmlns:wpg="http://schemas.microsoft.com/office/word/2010/wordprocessingGroup" xmlns:wpi="http://schemas.microsoft.com/office/word/2010/wordprocessingInk" xmlns:wne="http://schemas.microsoft.com/office/word/2006/wordml" xmlns:wps="http://schemas.microsoft.com/office/word/2010/wordprocessingShape" mc:Ignorable="w14 w15 w16se w16cid wp14">
+<w:hdr xmlns:wpc="http://schemas.microsoft.com/office/word/2010/wordprocessingCanvas" xmlns:cx="http://schemas.microsoft.com/office/drawing/2014/chartex" xmlns:cx1="http://schemas.microsoft.com/office/drawing/2015/9/8/chartex" xmlns:mc="http://schemas.openxmlformats.org/markup-compatibility/2006" xmlns:o="urn:schemas-microsoft-com:office:office" xmlns:r="http://schemas.openxmlformats.org/officeDocument/2006/relationships" xmlns:m="http://schemas.openxmlformats.org/officeDocument/2006/math" xmlns:v="urn:schemas-microsoft-com:vml" xmlns:wp14="http://schemas.microsoft.com/office/word/2010/wordprocessingDrawing" xmlns:wp="http://schemas.openxmlformats.org/drawingml/2006/wordprocessingDrawing" xmlns:w10="urn:schemas-microsoft-com:office:word" xmlns:w="http://schemas.openxmlformats.org/wordprocessingml/2006/main" xmlns:w14="http://schemas.microsoft.com/office/word/2010/wordml" xmlns:w15="http://schemas.microsoft.com/office/word/2012/wordml" xmlns:w16se="http://schemas.microsoft.com/office/word/2015/wordml/symex" xmlns:wpg="http://schemas.microsoft.com/office/word/2010/wordprocessingGroup" xmlns:wpi="http://schemas.microsoft.com/office/word/2010/wordprocessingInk" xmlns:wne="http://schemas.microsoft.com/office/word/2006/wordml" xmlns:wps="http://schemas.microsoft.com/office/word/2010/wordprocessingShape" mc:Ignorable="w14 w15 w16se wp14">
   <w:p>
     <w:pPr>
-      <w:pStyle w:val="Cabealho"/>
+      <w:pStyle w:val="Header"/>
       <w:jc w:val="right"/>
     </w:pPr>
   </w:p>
@@ -1077,7 +1958,7 @@
 </file>
 
 <file path=word/numbering.xml><?xml version="1.0" encoding="utf-8"?>
-<w:numbering xmlns:wpc="http://schemas.microsoft.com/office/word/2010/wordprocessingCanvas" xmlns:cx="http://schemas.microsoft.com/office/drawing/2014/chartex" xmlns:cx1="http://schemas.microsoft.com/office/drawing/2015/9/8/chartex" xmlns:cx2="http://schemas.microsoft.com/office/drawing/2015/10/21/chartex" xmlns:cx3="http://schemas.microsoft.com/office/drawing/2016/5/9/chartex" xmlns:cx4="http://schemas.microsoft.com/office/drawing/2016/5/10/chartex" xmlns:cx5="http://schemas.microsoft.com/office/drawing/2016/5/11/chartex" xmlns:cx6="http://schemas.microsoft.com/office/drawing/2016/5/12/chartex" xmlns:cx7="http://schemas.microsoft.com/office/drawing/2016/5/13/chartex" xmlns:cx8="http://schemas.microsoft.com/office/drawing/2016/5/14/chartex" xmlns:mc="http://schemas.openxmlformats.org/markup-compatibility/2006" xmlns:aink="http://schemas.microsoft.com/office/drawing/2016/ink" xmlns:am3d="http://schemas.microsoft.com/office/drawing/2017/model3d" xmlns:o="urn:schemas-microsoft-com:office:office" xmlns:r="http://schemas.openxmlformats.org/officeDocument/2006/relationships" xmlns:m="http://schemas.openxmlformats.org/officeDocument/2006/math" xmlns:v="urn:schemas-microsoft-com:vml" xmlns:wp14="http://schemas.microsoft.com/office/word/2010/wordprocessingDrawing" xmlns:wp="http://schemas.openxmlformats.org/drawingml/2006/wordprocessingDrawing" xmlns:w10="urn:schemas-microsoft-com:office:word" xmlns:w="http://schemas.openxmlformats.org/wordprocessingml/2006/main" xmlns:w14="http://schemas.microsoft.com/office/word/2010/wordml" xmlns:w15="http://schemas.microsoft.com/office/word/2012/wordml" xmlns:w16cid="http://schemas.microsoft.com/office/word/2016/wordml/cid" xmlns:w16se="http://schemas.microsoft.com/office/word/2015/wordml/symex" xmlns:wpg="http://schemas.microsoft.com/office/word/2010/wordprocessingGroup" xmlns:wpi="http://schemas.microsoft.com/office/word/2010/wordprocessingInk" xmlns:wne="http://schemas.microsoft.com/office/word/2006/wordml" xmlns:wps="http://schemas.microsoft.com/office/word/2010/wordprocessingShape" mc:Ignorable="w14 w15 w16se w16cid wp14">
+<w:numbering xmlns:wpc="http://schemas.microsoft.com/office/word/2010/wordprocessingCanvas" xmlns:cx="http://schemas.microsoft.com/office/drawing/2014/chartex" xmlns:cx1="http://schemas.microsoft.com/office/drawing/2015/9/8/chartex" xmlns:mc="http://schemas.openxmlformats.org/markup-compatibility/2006" xmlns:o="urn:schemas-microsoft-com:office:office" xmlns:r="http://schemas.openxmlformats.org/officeDocument/2006/relationships" xmlns:m="http://schemas.openxmlformats.org/officeDocument/2006/math" xmlns:v="urn:schemas-microsoft-com:vml" xmlns:wp14="http://schemas.microsoft.com/office/word/2010/wordprocessingDrawing" xmlns:wp="http://schemas.openxmlformats.org/drawingml/2006/wordprocessingDrawing" xmlns:w10="urn:schemas-microsoft-com:office:word" xmlns:w="http://schemas.openxmlformats.org/wordprocessingml/2006/main" xmlns:w14="http://schemas.microsoft.com/office/word/2010/wordml" xmlns:w15="http://schemas.microsoft.com/office/word/2012/wordml" xmlns:w16se="http://schemas.microsoft.com/office/word/2015/wordml/symex" xmlns:wpg="http://schemas.microsoft.com/office/word/2010/wordprocessingGroup" xmlns:wpi="http://schemas.microsoft.com/office/word/2010/wordprocessingInk" xmlns:wne="http://schemas.microsoft.com/office/word/2006/wordml" xmlns:wps="http://schemas.microsoft.com/office/word/2010/wordprocessingShape" mc:Ignorable="w14 w15 w16se wp14">
   <w:abstractNum w:abstractNumId="0" w15:restartNumberingAfterBreak="0">
     <w:nsid w:val="28B4380B"/>
     <w:multiLevelType w:val="hybridMultilevel"/>
@@ -1165,13 +2046,126 @@
     </w:lvl>
   </w:abstractNum>
   <w:abstractNum w:abstractNumId="1" w15:restartNumberingAfterBreak="0">
+    <w:nsid w:val="358203AB"/>
+    <w:multiLevelType w:val="hybridMultilevel"/>
+    <w:tmpl w:val="AAD05DB2"/>
+    <w:lvl w:ilvl="0" w:tplc="04090001">
+      <w:start w:val="1"/>
+      <w:numFmt w:val="bullet"/>
+      <w:lvlText w:val=""/>
+      <w:lvlJc w:val="left"/>
+      <w:pPr>
+        <w:ind w:left="780" w:hanging="360"/>
+      </w:pPr>
+      <w:rPr>
+        <w:rFonts w:ascii="Symbol" w:hAnsi="Symbol" w:hint="default"/>
+      </w:rPr>
+    </w:lvl>
+    <w:lvl w:ilvl="1" w:tplc="04090003" w:tentative="1">
+      <w:start w:val="1"/>
+      <w:numFmt w:val="bullet"/>
+      <w:lvlText w:val="o"/>
+      <w:lvlJc w:val="left"/>
+      <w:pPr>
+        <w:ind w:left="1500" w:hanging="360"/>
+      </w:pPr>
+      <w:rPr>
+        <w:rFonts w:ascii="Courier New" w:hAnsi="Courier New" w:cs="Courier New" w:hint="default"/>
+      </w:rPr>
+    </w:lvl>
+    <w:lvl w:ilvl="2" w:tplc="04090005" w:tentative="1">
+      <w:start w:val="1"/>
+      <w:numFmt w:val="bullet"/>
+      <w:lvlText w:val=""/>
+      <w:lvlJc w:val="left"/>
+      <w:pPr>
+        <w:ind w:left="2220" w:hanging="360"/>
+      </w:pPr>
+      <w:rPr>
+        <w:rFonts w:ascii="Wingdings" w:hAnsi="Wingdings" w:hint="default"/>
+      </w:rPr>
+    </w:lvl>
+    <w:lvl w:ilvl="3" w:tplc="04090001" w:tentative="1">
+      <w:start w:val="1"/>
+      <w:numFmt w:val="bullet"/>
+      <w:lvlText w:val=""/>
+      <w:lvlJc w:val="left"/>
+      <w:pPr>
+        <w:ind w:left="2940" w:hanging="360"/>
+      </w:pPr>
+      <w:rPr>
+        <w:rFonts w:ascii="Symbol" w:hAnsi="Symbol" w:hint="default"/>
+      </w:rPr>
+    </w:lvl>
+    <w:lvl w:ilvl="4" w:tplc="04090003" w:tentative="1">
+      <w:start w:val="1"/>
+      <w:numFmt w:val="bullet"/>
+      <w:lvlText w:val="o"/>
+      <w:lvlJc w:val="left"/>
+      <w:pPr>
+        <w:ind w:left="3660" w:hanging="360"/>
+      </w:pPr>
+      <w:rPr>
+        <w:rFonts w:ascii="Courier New" w:hAnsi="Courier New" w:cs="Courier New" w:hint="default"/>
+      </w:rPr>
+    </w:lvl>
+    <w:lvl w:ilvl="5" w:tplc="04090005" w:tentative="1">
+      <w:start w:val="1"/>
+      <w:numFmt w:val="bullet"/>
+      <w:lvlText w:val=""/>
+      <w:lvlJc w:val="left"/>
+      <w:pPr>
+        <w:ind w:left="4380" w:hanging="360"/>
+      </w:pPr>
+      <w:rPr>
+        <w:rFonts w:ascii="Wingdings" w:hAnsi="Wingdings" w:hint="default"/>
+      </w:rPr>
+    </w:lvl>
+    <w:lvl w:ilvl="6" w:tplc="04090001" w:tentative="1">
+      <w:start w:val="1"/>
+      <w:numFmt w:val="bullet"/>
+      <w:lvlText w:val=""/>
+      <w:lvlJc w:val="left"/>
+      <w:pPr>
+        <w:ind w:left="5100" w:hanging="360"/>
+      </w:pPr>
+      <w:rPr>
+        <w:rFonts w:ascii="Symbol" w:hAnsi="Symbol" w:hint="default"/>
+      </w:rPr>
+    </w:lvl>
+    <w:lvl w:ilvl="7" w:tplc="04090003" w:tentative="1">
+      <w:start w:val="1"/>
+      <w:numFmt w:val="bullet"/>
+      <w:lvlText w:val="o"/>
+      <w:lvlJc w:val="left"/>
+      <w:pPr>
+        <w:ind w:left="5820" w:hanging="360"/>
+      </w:pPr>
+      <w:rPr>
+        <w:rFonts w:ascii="Courier New" w:hAnsi="Courier New" w:cs="Courier New" w:hint="default"/>
+      </w:rPr>
+    </w:lvl>
+    <w:lvl w:ilvl="8" w:tplc="04090005" w:tentative="1">
+      <w:start w:val="1"/>
+      <w:numFmt w:val="bullet"/>
+      <w:lvlText w:val=""/>
+      <w:lvlJc w:val="left"/>
+      <w:pPr>
+        <w:ind w:left="6540" w:hanging="360"/>
+      </w:pPr>
+      <w:rPr>
+        <w:rFonts w:ascii="Wingdings" w:hAnsi="Wingdings" w:hint="default"/>
+      </w:rPr>
+    </w:lvl>
+  </w:abstractNum>
+  <w:abstractNum w:abstractNumId="2" w15:restartNumberingAfterBreak="0">
     <w:nsid w:val="4FB5270D"/>
     <w:multiLevelType w:val="multilevel"/>
     <w:tmpl w:val="DF2E9B96"/>
     <w:lvl w:ilvl="0">
       <w:start w:val="1"/>
       <w:numFmt w:val="decimal"/>
-      <w:pStyle w:val="Ttulo2"/>
+      <w:pStyle w:val="Heading2"/>
       <w:lvlText w:val="%1"/>
       <w:lvlJc w:val="left"/>
       <w:pPr>
@@ -1181,7 +2175,7 @@
     <w:lvl w:ilvl="1">
       <w:start w:val="1"/>
       <w:numFmt w:val="lowerLetter"/>
-      <w:pStyle w:val="Ttulo3"/>
+      <w:pStyle w:val="Heading3"/>
       <w:lvlText w:val="%1.%2)"/>
       <w:lvlJc w:val="left"/>
       <w:pPr>
@@ -1191,7 +2185,7 @@
     <w:lvl w:ilvl="2">
       <w:start w:val="1"/>
       <w:numFmt w:val="lowerRoman"/>
-      <w:pStyle w:val="Ttulo4"/>
+      <w:pStyle w:val="Heading4"/>
       <w:lvlText w:val="%1.%2.%3"/>
       <w:lvlJc w:val="left"/>
       <w:pPr>
@@ -1211,7 +2205,7 @@
     <w:lvl w:ilvl="4">
       <w:start w:val="1"/>
       <w:numFmt w:val="decimal"/>
-      <w:pStyle w:val="Ttulo5"/>
+      <w:pStyle w:val="Heading5"/>
       <w:lvlText w:val="%1.%2.%3.%5"/>
       <w:lvlJc w:val="left"/>
       <w:pPr>
@@ -1221,7 +2215,7 @@
     <w:lvl w:ilvl="5">
       <w:start w:val="1"/>
       <w:numFmt w:val="decimal"/>
-      <w:pStyle w:val="Ttulo6"/>
+      <w:pStyle w:val="Heading6"/>
       <w:lvlText w:val="%1.%2.%3.%5.%6"/>
       <w:lvlJc w:val="left"/>
       <w:pPr>
@@ -1231,7 +2225,7 @@
     <w:lvl w:ilvl="6">
       <w:start w:val="1"/>
       <w:numFmt w:val="decimal"/>
-      <w:pStyle w:val="Ttulo7"/>
+      <w:pStyle w:val="Heading7"/>
       <w:lvlText w:val="%1.%2.%3.%5.%6.%7"/>
       <w:lvlJc w:val="left"/>
       <w:pPr>
@@ -1241,7 +2235,7 @@
     <w:lvl w:ilvl="7">
       <w:start w:val="1"/>
       <w:numFmt w:val="decimal"/>
-      <w:pStyle w:val="Ttulo8"/>
+      <w:pStyle w:val="Heading8"/>
       <w:lvlText w:val="%1.%2.%3.%5.%6.%7.%8"/>
       <w:lvlJc w:val="left"/>
       <w:pPr>
@@ -1251,7 +2245,7 @@
     <w:lvl w:ilvl="8">
       <w:start w:val="1"/>
       <w:numFmt w:val="decimal"/>
-      <w:pStyle w:val="Ttulo9"/>
+      <w:pStyle w:val="Heading9"/>
       <w:lvlText w:val="%1.%2.%3.%5.%6.%7.%8.%9"/>
       <w:lvlJc w:val="left"/>
       <w:pPr>
@@ -1259,7 +2253,7 @@
       </w:pPr>
     </w:lvl>
   </w:abstractNum>
-  <w:abstractNum w:abstractNumId="2" w15:restartNumberingAfterBreak="0">
+  <w:abstractNum w:abstractNumId="3" w15:restartNumberingAfterBreak="0">
     <w:nsid w:val="5995673A"/>
     <w:multiLevelType w:val="hybridMultilevel"/>
     <w:tmpl w:val="AC221E1E"/>
@@ -1346,19 +2340,22 @@
     </w:lvl>
   </w:abstractNum>
   <w:num w:numId="1">
-    <w:abstractNumId w:val="1"/>
+    <w:abstractNumId w:val="2"/>
   </w:num>
   <w:num w:numId="2">
     <w:abstractNumId w:val="0"/>
   </w:num>
   <w:num w:numId="3">
-    <w:abstractNumId w:val="2"/>
+    <w:abstractNumId w:val="3"/>
+  </w:num>
+  <w:num w:numId="4">
+    <w:abstractNumId w:val="1"/>
   </w:num>
 </w:numbering>
 </file>
 
 <file path=word/styles.xml><?xml version="1.0" encoding="utf-8"?>
-<w:styles xmlns:mc="http://schemas.openxmlformats.org/markup-compatibility/2006" xmlns:r="http://schemas.openxmlformats.org/officeDocument/2006/relationships" xmlns:w="http://schemas.openxmlformats.org/wordprocessingml/2006/main" xmlns:w14="http://schemas.microsoft.com/office/word/2010/wordml" xmlns:w15="http://schemas.microsoft.com/office/word/2012/wordml" xmlns:w16cid="http://schemas.microsoft.com/office/word/2016/wordml/cid" xmlns:w16se="http://schemas.microsoft.com/office/word/2015/wordml/symex" mc:Ignorable="w14 w15 w16se w16cid">
+<w:styles xmlns:mc="http://schemas.openxmlformats.org/markup-compatibility/2006" xmlns:r="http://schemas.openxmlformats.org/officeDocument/2006/relationships" xmlns:w="http://schemas.openxmlformats.org/wordprocessingml/2006/main" xmlns:w14="http://schemas.microsoft.com/office/word/2010/wordml" xmlns:w15="http://schemas.microsoft.com/office/word/2012/wordml" xmlns:w16se="http://schemas.microsoft.com/office/word/2015/wordml/symex" mc:Ignorable="w14 w15 w16se">
   <w:docDefaults>
     <w:rPrDefault>
       <w:rPr>
@@ -1374,7 +2371,7 @@
       </w:pPr>
     </w:pPrDefault>
   </w:docDefaults>
-  <w:latentStyles w:defLockedState="0" w:defUIPriority="99" w:defSemiHidden="0" w:defUnhideWhenUsed="0" w:defQFormat="0" w:count="376">
+  <w:latentStyles w:defLockedState="0" w:defUIPriority="99" w:defSemiHidden="0" w:defUnhideWhenUsed="0" w:defQFormat="0" w:count="371">
     <w:lsdException w:name="Normal" w:uiPriority="0" w:qFormat="1"/>
     <w:lsdException w:name="heading 1" w:uiPriority="9" w:qFormat="1"/>
     <w:lsdException w:name="heading 2" w:semiHidden="1" w:uiPriority="0" w:unhideWhenUsed="1" w:qFormat="1"/>
@@ -1480,6 +2477,7 @@
     <w:lsdException w:name="HTML Sample" w:semiHidden="1" w:unhideWhenUsed="1"/>
     <w:lsdException w:name="HTML Typewriter" w:semiHidden="1" w:unhideWhenUsed="1"/>
     <w:lsdException w:name="HTML Variable" w:semiHidden="1" w:unhideWhenUsed="1"/>
+    <w:lsdException w:name="Normal Table" w:semiHidden="1" w:unhideWhenUsed="1"/>
     <w:lsdException w:name="annotation subject" w:semiHidden="1" w:unhideWhenUsed="1"/>
     <w:lsdException w:name="No List" w:semiHidden="1" w:unhideWhenUsed="1"/>
     <w:lsdException w:name="Outline List 1" w:semiHidden="1" w:unhideWhenUsed="1"/>
@@ -1522,8 +2520,11 @@
     <w:lsdException w:name="Table Contemporary" w:semiHidden="1" w:unhideWhenUsed="1"/>
     <w:lsdException w:name="Table Elegant" w:semiHidden="1" w:unhideWhenUsed="1"/>
     <w:lsdException w:name="Table Professional" w:semiHidden="1" w:unhideWhenUsed="1"/>
+    <w:lsdException w:name="Table Subtle 1" w:semiHidden="1" w:unhideWhenUsed="1"/>
     <w:lsdException w:name="Table Subtle 2" w:semiHidden="1" w:unhideWhenUsed="1"/>
     <w:lsdException w:name="Table Web 1" w:semiHidden="1" w:unhideWhenUsed="1"/>
+    <w:lsdException w:name="Table Web 2" w:semiHidden="1" w:unhideWhenUsed="1"/>
+    <w:lsdException w:name="Table Web 3" w:semiHidden="1" w:unhideWhenUsed="1"/>
     <w:lsdException w:name="Balloon Text" w:semiHidden="1" w:unhideWhenUsed="1"/>
     <w:lsdException w:name="Table Grid" w:uiPriority="59"/>
     <w:lsdException w:name="Table Theme" w:semiHidden="1" w:unhideWhenUsed="1"/>
@@ -1742,15 +2743,10 @@
     <w:lsdException w:name="List Table 5 Dark Accent 6" w:uiPriority="50"/>
     <w:lsdException w:name="List Table 6 Colorful Accent 6" w:uiPriority="51"/>
     <w:lsdException w:name="List Table 7 Colorful Accent 6" w:uiPriority="52"/>
-    <w:lsdException w:name="Mention" w:semiHidden="1" w:unhideWhenUsed="1"/>
-    <w:lsdException w:name="Smart Hyperlink" w:semiHidden="1" w:unhideWhenUsed="1"/>
-    <w:lsdException w:name="Hashtag" w:semiHidden="1" w:unhideWhenUsed="1"/>
-    <w:lsdException w:name="Unresolved Mention" w:semiHidden="1" w:unhideWhenUsed="1"/>
-    <w:lsdException w:name="Smart Link" w:semiHidden="1" w:unhideWhenUsed="1"/>
   </w:latentStyles>
   <w:style w:type="paragraph" w:default="1" w:styleId="Normal">
     <w:name w:val="Normal"/>
-    <w:rsid w:val="00007EFC"/>
+    <w:rsid w:val="000D2C7A"/>
     <w:pPr>
       <w:tabs>
         <w:tab w:val="left" w:pos="708"/>
@@ -1764,7 +2760,7 @@
       <w:lang w:val="pt-PT" w:eastAsia="ar-SA" w:bidi="hi-IN"/>
     </w:rPr>
   </w:style>
-  <w:style w:type="paragraph" w:styleId="Ttulo1">
+  <w:style w:type="paragraph" w:styleId="Heading1">
     <w:name w:val="heading 1"/>
     <w:basedOn w:val="Normal"/>
     <w:next w:val="Textbody"/>
@@ -1783,7 +2779,7 @@
       <w:sz w:val="48"/>
     </w:rPr>
   </w:style>
-  <w:style w:type="paragraph" w:styleId="Ttulo2">
+  <w:style w:type="paragraph" w:styleId="Heading2">
     <w:name w:val="heading 2"/>
     <w:basedOn w:val="Normal"/>
     <w:next w:val="Textbody"/>
@@ -1809,11 +2805,11 @@
       <w:szCs w:val="28"/>
     </w:rPr>
   </w:style>
-  <w:style w:type="paragraph" w:styleId="Ttulo3">
+  <w:style w:type="paragraph" w:styleId="Heading3">
     <w:name w:val="heading 3"/>
     <w:basedOn w:val="Normal"/>
     <w:next w:val="Textbody"/>
-    <w:link w:val="Ttulo3Carter"/>
+    <w:link w:val="Heading3Char"/>
     <w:rsid w:val="0005723A"/>
     <w:pPr>
       <w:keepNext/>
@@ -1837,9 +2833,9 @@
       <w:szCs w:val="26"/>
     </w:rPr>
   </w:style>
-  <w:style w:type="paragraph" w:styleId="Ttulo4">
+  <w:style w:type="paragraph" w:styleId="Heading4">
     <w:name w:val="heading 4"/>
-    <w:basedOn w:val="Ttulo3"/>
+    <w:basedOn w:val="Heading3"/>
     <w:next w:val="Textbody"/>
     <w:rsid w:val="0005723A"/>
     <w:pPr>
@@ -1852,7 +2848,7 @@
       <w:sz w:val="26"/>
     </w:rPr>
   </w:style>
-  <w:style w:type="paragraph" w:styleId="Ttulo5">
+  <w:style w:type="paragraph" w:styleId="Heading5">
     <w:name w:val="heading 5"/>
     <w:basedOn w:val="Normal"/>
     <w:next w:val="Textbody"/>
@@ -1874,7 +2870,7 @@
       <w:szCs w:val="26"/>
     </w:rPr>
   </w:style>
-  <w:style w:type="paragraph" w:styleId="Ttulo6">
+  <w:style w:type="paragraph" w:styleId="Heading6">
     <w:name w:val="heading 6"/>
     <w:basedOn w:val="Normal"/>
     <w:next w:val="Textbody"/>
@@ -1892,7 +2888,7 @@
       <w:sz w:val="22"/>
     </w:rPr>
   </w:style>
-  <w:style w:type="paragraph" w:styleId="Ttulo7">
+  <w:style w:type="paragraph" w:styleId="Heading7">
     <w:name w:val="heading 7"/>
     <w:basedOn w:val="Normal"/>
     <w:next w:val="Textbody"/>
@@ -1906,7 +2902,7 @@
       <w:outlineLvl w:val="6"/>
     </w:pPr>
   </w:style>
-  <w:style w:type="paragraph" w:styleId="Ttulo8">
+  <w:style w:type="paragraph" w:styleId="Heading8">
     <w:name w:val="heading 8"/>
     <w:basedOn w:val="Normal"/>
     <w:next w:val="Textbody"/>
@@ -1924,7 +2920,7 @@
       <w:iCs/>
     </w:rPr>
   </w:style>
-  <w:style w:type="paragraph" w:styleId="Ttulo9">
+  <w:style w:type="paragraph" w:styleId="Heading9">
     <w:name w:val="heading 9"/>
     <w:basedOn w:val="Normal"/>
     <w:next w:val="Textbody"/>
@@ -1943,13 +2939,13 @@
       <w:szCs w:val="22"/>
     </w:rPr>
   </w:style>
-  <w:style w:type="character" w:default="1" w:styleId="Tipodeletrapredefinidodopargrafo">
+  <w:style w:type="character" w:default="1" w:styleId="DefaultParagraphFont">
     <w:name w:val="Default Paragraph Font"/>
     <w:uiPriority w:val="1"/>
     <w:semiHidden/>
     <w:unhideWhenUsed/>
   </w:style>
-  <w:style w:type="table" w:default="1" w:styleId="Tabelanormal">
+  <w:style w:type="table" w:default="1" w:styleId="TableNormal">
     <w:name w:val="Normal Table"/>
     <w:uiPriority w:val="99"/>
     <w:semiHidden/>
@@ -1964,7 +2960,7 @@
       </w:tblCellMar>
     </w:tblPr>
   </w:style>
-  <w:style w:type="numbering" w:default="1" w:styleId="Semlista">
+  <w:style w:type="numbering" w:default="1" w:styleId="NoList">
     <w:name w:val="No List"/>
     <w:uiPriority w:val="99"/>
     <w:semiHidden/>
@@ -2049,7 +3045,7 @@
     <w:name w:val="Default Paragraph Font1"/>
     <w:rsid w:val="0005723A"/>
   </w:style>
-  <w:style w:type="character" w:styleId="Nmerodepgina">
+  <w:style w:type="character" w:styleId="PageNumber">
     <w:name w:val="page number"/>
     <w:basedOn w:val="DefaultParagraphFont1"/>
     <w:rsid w:val="0005723A"/>
@@ -2066,7 +3062,7 @@
   </w:style>
   <w:style w:type="character" w:customStyle="1" w:styleId="BalloonTextChar">
     <w:name w:val="Balloon Text Char"/>
-    <w:basedOn w:val="Tipodeletrapredefinidodopargrafo"/>
+    <w:basedOn w:val="DefaultParagraphFont"/>
     <w:rsid w:val="0005723A"/>
     <w:rPr>
       <w:rFonts w:ascii="Tahoma" w:hAnsi="Tahoma" w:cs="Tahoma"/>
@@ -2077,7 +3073,7 @@
   </w:style>
   <w:style w:type="character" w:customStyle="1" w:styleId="FooterChar">
     <w:name w:val="Footer Char"/>
-    <w:basedOn w:val="Tipodeletrapredefinidodopargrafo"/>
+    <w:basedOn w:val="DefaultParagraphFont"/>
     <w:rsid w:val="0005723A"/>
     <w:rPr>
       <w:lang w:val="pt-PT" w:eastAsia="ar-SA"/>
@@ -2106,12 +3102,12 @@
       <w:jc w:val="both"/>
     </w:pPr>
   </w:style>
-  <w:style w:type="paragraph" w:styleId="Lista">
+  <w:style w:type="paragraph" w:styleId="List">
     <w:name w:val="List"/>
     <w:basedOn w:val="Textbody"/>
     <w:rsid w:val="0005723A"/>
   </w:style>
-  <w:style w:type="paragraph" w:styleId="Legenda">
+  <w:style w:type="paragraph" w:styleId="Caption">
     <w:name w:val="caption"/>
     <w:basedOn w:val="Normal"/>
     <w:rsid w:val="0005723A"/>
@@ -2172,7 +3168,7 @@
       <w:jc w:val="both"/>
     </w:pPr>
   </w:style>
-  <w:style w:type="paragraph" w:styleId="Cabealho">
+  <w:style w:type="paragraph" w:styleId="Header">
     <w:name w:val="header"/>
     <w:basedOn w:val="Normal"/>
     <w:rsid w:val="0005723A"/>
@@ -2184,7 +3180,7 @@
       </w:tabs>
     </w:pPr>
   </w:style>
-  <w:style w:type="paragraph" w:styleId="Rodap">
+  <w:style w:type="paragraph" w:styleId="Footer">
     <w:name w:val="footer"/>
     <w:basedOn w:val="Normal"/>
     <w:rsid w:val="0005723A"/>
@@ -2239,7 +3235,7 @@
       <w:bCs/>
     </w:rPr>
   </w:style>
-  <w:style w:type="paragraph" w:styleId="ndiceremissivo1">
+  <w:style w:type="paragraph" w:styleId="Index1">
     <w:name w:val="index 1"/>
     <w:basedOn w:val="Normal"/>
     <w:rsid w:val="0005723A"/>
@@ -2352,7 +3348,7 @@
   </w:style>
   <w:style w:type="paragraph" w:customStyle="1" w:styleId="Apndice2">
     <w:name w:val="Apêndice 2"/>
-    <w:basedOn w:val="Ttulo2"/>
+    <w:basedOn w:val="Heading2"/>
     <w:rsid w:val="0005723A"/>
     <w:pPr>
       <w:ind w:left="-720" w:firstLine="0"/>
@@ -2360,7 +3356,7 @@
   </w:style>
   <w:style w:type="paragraph" w:customStyle="1" w:styleId="Apndice1">
     <w:name w:val="Apêndice 1"/>
-    <w:basedOn w:val="Ttulo1"/>
+    <w:basedOn w:val="Heading1"/>
     <w:rsid w:val="0005723A"/>
     <w:pPr>
       <w:spacing w:before="480"/>
@@ -2374,7 +3370,7 @@
   </w:style>
   <w:style w:type="paragraph" w:customStyle="1" w:styleId="Apndice3">
     <w:name w:val="Apêndice 3"/>
-    <w:basedOn w:val="Ttulo3"/>
+    <w:basedOn w:val="Heading3"/>
     <w:rsid w:val="0005723A"/>
     <w:pPr>
       <w:numPr>
@@ -2573,7 +3569,7 @@
     <w:basedOn w:val="Textbody"/>
     <w:rsid w:val="0005723A"/>
   </w:style>
-  <w:style w:type="paragraph" w:styleId="Textodebalo">
+  <w:style w:type="paragraph" w:styleId="BalloonText">
     <w:name w:val="Balloon Text"/>
     <w:basedOn w:val="Normal"/>
     <w:rsid w:val="0005723A"/>
@@ -2583,10 +3579,10 @@
       <w:szCs w:val="16"/>
     </w:rPr>
   </w:style>
-  <w:style w:type="character" w:customStyle="1" w:styleId="Ttulo3Carter">
-    <w:name w:val="Título 3 Caráter"/>
-    <w:basedOn w:val="Tipodeletrapredefinidodopargrafo"/>
-    <w:link w:val="Ttulo3"/>
+  <w:style w:type="character" w:customStyle="1" w:styleId="Heading3Char">
+    <w:name w:val="Heading 3 Char"/>
+    <w:basedOn w:val="DefaultParagraphFont"/>
+    <w:link w:val="Heading3"/>
     <w:rsid w:val="00007EFC"/>
     <w:rPr>
       <w:rFonts w:ascii="Garamond" w:eastAsia="WenQuanYi Zen Hei" w:hAnsi="Garamond" w:cs="Arial"/>
@@ -2597,9 +3593,9 @@
       <w:lang w:val="pt-PT" w:eastAsia="ar-SA" w:bidi="hi-IN"/>
     </w:rPr>
   </w:style>
-  <w:style w:type="character" w:styleId="Hiperligao">
+  <w:style w:type="character" w:styleId="Hyperlink">
     <w:name w:val="Hyperlink"/>
-    <w:basedOn w:val="Tipodeletrapredefinidodopargrafo"/>
+    <w:basedOn w:val="DefaultParagraphFont"/>
     <w:uiPriority w:val="99"/>
     <w:unhideWhenUsed/>
     <w:rsid w:val="00ED79BD"/>
@@ -2608,9 +3604,9 @@
       <w:u w:val="single"/>
     </w:rPr>
   </w:style>
-  <w:style w:type="character" w:styleId="MenoNoResolvida">
+  <w:style w:type="character" w:customStyle="1" w:styleId="UnresolvedMention">
     <w:name w:val="Unresolved Mention"/>
-    <w:basedOn w:val="Tipodeletrapredefinidodopargrafo"/>
+    <w:basedOn w:val="DefaultParagraphFont"/>
     <w:uiPriority w:val="99"/>
     <w:semiHidden/>
     <w:unhideWhenUsed/>

</xml_diff>